<commit_message>
Add diagram to midterm deliverable and expand some ideas
</commit_message>
<xml_diff>
--- a/CS1980 Midterm.docx
+++ b/CS1980 Midterm.docx
@@ -1,9 +1,10 @@
 
 <file path=word/document.xml><?xml version="1.0" encoding="utf-8"?>
-<w:document xmlns:wpc="http://schemas.microsoft.com/office/word/2010/wordprocessingCanvas" xmlns:cx="http://schemas.microsoft.com/office/drawing/2014/chartex" xmlns:cx1="http://schemas.microsoft.com/office/drawing/2015/9/8/chartex" xmlns:cx2="http://schemas.microsoft.com/office/drawing/2015/10/21/chartex" xmlns:cx3="http://schemas.microsoft.com/office/drawing/2016/5/9/chartex" xmlns:cx4="http://schemas.microsoft.com/office/drawing/2016/5/10/chartex" xmlns:cx5="http://schemas.microsoft.com/office/drawing/2016/5/11/chartex" xmlns:cx6="http://schemas.microsoft.com/office/drawing/2016/5/12/chartex" xmlns:cx7="http://schemas.microsoft.com/office/drawing/2016/5/13/chartex" xmlns:cx8="http://schemas.microsoft.com/office/drawing/2016/5/14/chartex" xmlns:mc="http://schemas.openxmlformats.org/markup-compatibility/2006" xmlns:aink="http://schemas.microsoft.com/office/drawing/2016/ink" xmlns:am3d="http://schemas.microsoft.com/office/drawing/2017/model3d" xmlns:o="urn:schemas-microsoft-com:office:office" xmlns:r="http://schemas.openxmlformats.org/officeDocument/2006/relationships" xmlns:m="http://schemas.openxmlformats.org/officeDocument/2006/math" xmlns:v="urn:schemas-microsoft-com:vml" xmlns:wp14="http://schemas.microsoft.com/office/word/2010/wordprocessingDrawing" xmlns:wp="http://schemas.openxmlformats.org/drawingml/2006/wordprocessingDrawing" xmlns:w10="urn:schemas-microsoft-com:office:word" xmlns:w="http://schemas.openxmlformats.org/wordprocessingml/2006/main" xmlns:w14="http://schemas.microsoft.com/office/word/2010/wordml" xmlns:w15="http://schemas.microsoft.com/office/word/2012/wordml" xmlns:w16cid="http://schemas.microsoft.com/office/word/2016/wordml/cid" xmlns:w16se="http://schemas.microsoft.com/office/word/2015/wordml/symex" xmlns:wpg="http://schemas.microsoft.com/office/word/2010/wordprocessingGroup" xmlns:wpi="http://schemas.microsoft.com/office/word/2010/wordprocessingInk" xmlns:wne="http://schemas.microsoft.com/office/word/2006/wordml" xmlns:wps="http://schemas.microsoft.com/office/word/2010/wordprocessingShape" mc:Ignorable="w14 w15 w16se w16cid wp14">
+<w:document xmlns:o="urn:schemas-microsoft-com:office:office" xmlns:r="http://schemas.openxmlformats.org/officeDocument/2006/relationships" xmlns:v="urn:schemas-microsoft-com:vml" xmlns:w="http://schemas.openxmlformats.org/wordprocessingml/2006/main" xmlns:w10="urn:schemas-microsoft-com:office:word" xmlns:wp="http://schemas.openxmlformats.org/drawingml/2006/wordprocessingDrawing" xmlns:wps="http://schemas.microsoft.com/office/word/2010/wordprocessingShape" xmlns:wpg="http://schemas.microsoft.com/office/word/2010/wordprocessingGroup" xmlns:mc="http://schemas.openxmlformats.org/markup-compatibility/2006" xmlns:wp14="http://schemas.microsoft.com/office/word/2010/wordprocessingDrawing" xmlns:w14="http://schemas.microsoft.com/office/word/2010/wordml" mc:Ignorable="w14 wp14">
   <w:body>
     <w:p>
       <w:pPr>
+        <w:pStyle w:val="Normal"/>
         <w:jc w:val="center"/>
         <w:rPr>
           <w:rFonts w:ascii="Times New Roman" w:hAnsi="Times New Roman" w:cs="Times New Roman"/>
@@ -11,9 +12,17 @@
           <w:szCs w:val="36"/>
         </w:rPr>
       </w:pPr>
-    </w:p>
-    <w:p>
-      <w:pPr>
+      <w:r>
+        <w:rPr>
+          <w:rFonts w:cs="Times New Roman" w:ascii="Times New Roman" w:hAnsi="Times New Roman"/>
+          <w:sz w:val="36"/>
+          <w:szCs w:val="36"/>
+        </w:rPr>
+      </w:r>
+    </w:p>
+    <w:p>
+      <w:pPr>
+        <w:pStyle w:val="Normal"/>
         <w:jc w:val="center"/>
         <w:rPr>
           <w:rFonts w:ascii="Times New Roman" w:hAnsi="Times New Roman" w:cs="Times New Roman"/>
@@ -21,9 +30,17 @@
           <w:szCs w:val="36"/>
         </w:rPr>
       </w:pPr>
-    </w:p>
-    <w:p>
-      <w:pPr>
+      <w:r>
+        <w:rPr>
+          <w:rFonts w:cs="Times New Roman" w:ascii="Times New Roman" w:hAnsi="Times New Roman"/>
+          <w:sz w:val="36"/>
+          <w:szCs w:val="36"/>
+        </w:rPr>
+      </w:r>
+    </w:p>
+    <w:p>
+      <w:pPr>
+        <w:pStyle w:val="Normal"/>
         <w:jc w:val="center"/>
         <w:rPr>
           <w:rFonts w:ascii="Times New Roman" w:hAnsi="Times New Roman" w:cs="Times New Roman"/>
@@ -31,9 +48,17 @@
           <w:szCs w:val="36"/>
         </w:rPr>
       </w:pPr>
-    </w:p>
-    <w:p>
-      <w:pPr>
+      <w:r>
+        <w:rPr>
+          <w:rFonts w:cs="Times New Roman" w:ascii="Times New Roman" w:hAnsi="Times New Roman"/>
+          <w:sz w:val="36"/>
+          <w:szCs w:val="36"/>
+        </w:rPr>
+      </w:r>
+    </w:p>
+    <w:p>
+      <w:pPr>
+        <w:pStyle w:val="Normal"/>
         <w:jc w:val="center"/>
         <w:rPr>
           <w:rFonts w:ascii="Times New Roman" w:hAnsi="Times New Roman" w:cs="Times New Roman"/>
@@ -41,9 +66,17 @@
           <w:szCs w:val="36"/>
         </w:rPr>
       </w:pPr>
-    </w:p>
-    <w:p>
-      <w:pPr>
+      <w:r>
+        <w:rPr>
+          <w:rFonts w:cs="Times New Roman" w:ascii="Times New Roman" w:hAnsi="Times New Roman"/>
+          <w:sz w:val="36"/>
+          <w:szCs w:val="36"/>
+        </w:rPr>
+      </w:r>
+    </w:p>
+    <w:p>
+      <w:pPr>
+        <w:pStyle w:val="Normal"/>
         <w:jc w:val="center"/>
         <w:rPr>
           <w:rFonts w:ascii="Times New Roman" w:hAnsi="Times New Roman" w:cs="Times New Roman"/>
@@ -51,9 +84,17 @@
           <w:szCs w:val="36"/>
         </w:rPr>
       </w:pPr>
-    </w:p>
-    <w:p>
-      <w:pPr>
+      <w:r>
+        <w:rPr>
+          <w:rFonts w:cs="Times New Roman" w:ascii="Times New Roman" w:hAnsi="Times New Roman"/>
+          <w:sz w:val="36"/>
+          <w:szCs w:val="36"/>
+        </w:rPr>
+      </w:r>
+    </w:p>
+    <w:p>
+      <w:pPr>
+        <w:pStyle w:val="Normal"/>
         <w:jc w:val="center"/>
         <w:rPr>
           <w:rFonts w:ascii="Times New Roman" w:hAnsi="Times New Roman" w:cs="Times New Roman"/>
@@ -61,9 +102,17 @@
           <w:szCs w:val="36"/>
         </w:rPr>
       </w:pPr>
-    </w:p>
-    <w:p>
-      <w:pPr>
+      <w:r>
+        <w:rPr>
+          <w:rFonts w:cs="Times New Roman" w:ascii="Times New Roman" w:hAnsi="Times New Roman"/>
+          <w:sz w:val="36"/>
+          <w:szCs w:val="36"/>
+        </w:rPr>
+      </w:r>
+    </w:p>
+    <w:p>
+      <w:pPr>
+        <w:pStyle w:val="Normal"/>
         <w:jc w:val="center"/>
         <w:rPr>
           <w:rFonts w:ascii="Times New Roman" w:hAnsi="Times New Roman" w:cs="Times New Roman"/>
@@ -71,9 +120,17 @@
           <w:szCs w:val="36"/>
         </w:rPr>
       </w:pPr>
-    </w:p>
-    <w:p>
-      <w:pPr>
+      <w:r>
+        <w:rPr>
+          <w:rFonts w:cs="Times New Roman" w:ascii="Times New Roman" w:hAnsi="Times New Roman"/>
+          <w:sz w:val="36"/>
+          <w:szCs w:val="36"/>
+        </w:rPr>
+      </w:r>
+    </w:p>
+    <w:p>
+      <w:pPr>
+        <w:pStyle w:val="Normal"/>
         <w:jc w:val="center"/>
         <w:rPr>
           <w:rFonts w:ascii="Times New Roman" w:hAnsi="Times New Roman" w:cs="Times New Roman"/>
@@ -81,9 +138,17 @@
           <w:szCs w:val="36"/>
         </w:rPr>
       </w:pPr>
-    </w:p>
-    <w:p>
-      <w:pPr>
+      <w:r>
+        <w:rPr>
+          <w:rFonts w:cs="Times New Roman" w:ascii="Times New Roman" w:hAnsi="Times New Roman"/>
+          <w:sz w:val="36"/>
+          <w:szCs w:val="36"/>
+        </w:rPr>
+      </w:r>
+    </w:p>
+    <w:p>
+      <w:pPr>
+        <w:pStyle w:val="Normal"/>
         <w:jc w:val="center"/>
         <w:rPr>
           <w:rFonts w:ascii="Times New Roman" w:hAnsi="Times New Roman" w:cs="Times New Roman"/>
@@ -91,9 +156,17 @@
           <w:szCs w:val="36"/>
         </w:rPr>
       </w:pPr>
-    </w:p>
-    <w:p>
-      <w:pPr>
+      <w:r>
+        <w:rPr>
+          <w:rFonts w:cs="Times New Roman" w:ascii="Times New Roman" w:hAnsi="Times New Roman"/>
+          <w:sz w:val="36"/>
+          <w:szCs w:val="36"/>
+        </w:rPr>
+      </w:r>
+    </w:p>
+    <w:p>
+      <w:pPr>
+        <w:pStyle w:val="Normal"/>
         <w:jc w:val="center"/>
         <w:rPr>
           <w:rFonts w:ascii="Times New Roman" w:hAnsi="Times New Roman" w:cs="Times New Roman"/>
@@ -103,7 +176,7 @@
       </w:pPr>
       <w:r>
         <w:rPr>
-          <w:rFonts w:ascii="Times New Roman" w:hAnsi="Times New Roman" w:cs="Times New Roman"/>
+          <w:rFonts w:cs="Times New Roman" w:ascii="Times New Roman" w:hAnsi="Times New Roman"/>
           <w:sz w:val="36"/>
           <w:szCs w:val="36"/>
         </w:rPr>
@@ -112,6 +185,7 @@
     </w:p>
     <w:p>
       <w:pPr>
+        <w:pStyle w:val="Normal"/>
         <w:jc w:val="center"/>
         <w:rPr>
           <w:rFonts w:ascii="Times New Roman" w:hAnsi="Times New Roman" w:cs="Times New Roman"/>
@@ -121,7 +195,7 @@
       </w:pPr>
       <w:r>
         <w:rPr>
-          <w:rFonts w:ascii="Times New Roman" w:hAnsi="Times New Roman" w:cs="Times New Roman"/>
+          <w:rFonts w:cs="Times New Roman" w:ascii="Times New Roman" w:hAnsi="Times New Roman"/>
           <w:sz w:val="36"/>
           <w:szCs w:val="36"/>
         </w:rPr>
@@ -130,6 +204,7 @@
     </w:p>
     <w:p>
       <w:pPr>
+        <w:pStyle w:val="Normal"/>
         <w:jc w:val="center"/>
         <w:rPr>
           <w:rFonts w:ascii="Times New Roman" w:hAnsi="Times New Roman" w:cs="Times New Roman"/>
@@ -139,51 +214,16 @@
       </w:pPr>
       <w:r>
         <w:rPr>
-          <w:rFonts w:ascii="Times New Roman" w:hAnsi="Times New Roman" w:cs="Times New Roman"/>
-          <w:sz w:val="36"/>
-          <w:szCs w:val="36"/>
-        </w:rPr>
-        <w:t xml:space="preserve">Rob </w:t>
-      </w:r>
-      <w:proofErr w:type="spellStart"/>
-      <w:r>
-        <w:rPr>
-          <w:rFonts w:ascii="Times New Roman" w:hAnsi="Times New Roman" w:cs="Times New Roman"/>
-          <w:sz w:val="36"/>
-          <w:szCs w:val="36"/>
-        </w:rPr>
-        <w:t>Colleran</w:t>
-      </w:r>
-      <w:proofErr w:type="spellEnd"/>
-      <w:r>
-        <w:rPr>
-          <w:rFonts w:ascii="Times New Roman" w:hAnsi="Times New Roman" w:cs="Times New Roman"/>
-          <w:sz w:val="36"/>
-          <w:szCs w:val="36"/>
-        </w:rPr>
-        <w:t xml:space="preserve">, Eric </w:t>
-      </w:r>
-      <w:proofErr w:type="spellStart"/>
-      <w:r>
-        <w:rPr>
-          <w:rFonts w:ascii="Times New Roman" w:hAnsi="Times New Roman" w:cs="Times New Roman"/>
-          <w:sz w:val="36"/>
-          <w:szCs w:val="36"/>
-        </w:rPr>
-        <w:t>Hochendoner</w:t>
-      </w:r>
-      <w:proofErr w:type="spellEnd"/>
-      <w:r>
-        <w:rPr>
-          <w:rFonts w:ascii="Times New Roman" w:hAnsi="Times New Roman" w:cs="Times New Roman"/>
-          <w:sz w:val="36"/>
-          <w:szCs w:val="36"/>
-        </w:rPr>
-        <w:t>, Andrew Panzl</w:t>
-      </w:r>
-    </w:p>
-    <w:p>
-      <w:pPr>
+          <w:rFonts w:cs="Times New Roman" w:ascii="Times New Roman" w:hAnsi="Times New Roman"/>
+          <w:sz w:val="36"/>
+          <w:szCs w:val="36"/>
+        </w:rPr>
+        <w:t>Rob Colleran, Eric Hochendoner, Andrew Panzl</w:t>
+      </w:r>
+    </w:p>
+    <w:p>
+      <w:pPr>
+        <w:pStyle w:val="Normal"/>
         <w:jc w:val="center"/>
         <w:rPr>
           <w:rFonts w:ascii="Times New Roman" w:hAnsi="Times New Roman" w:cs="Times New Roman"/>
@@ -193,7 +233,7 @@
       </w:pPr>
       <w:r>
         <w:rPr>
-          <w:rFonts w:ascii="Times New Roman" w:hAnsi="Times New Roman" w:cs="Times New Roman"/>
+          <w:rFonts w:cs="Times New Roman" w:ascii="Times New Roman" w:hAnsi="Times New Roman"/>
           <w:sz w:val="36"/>
           <w:szCs w:val="36"/>
         </w:rPr>
@@ -202,24 +242,28 @@
     </w:p>
     <w:p>
       <w:pPr>
-        <w:rPr>
-          <w:rFonts w:ascii="Times New Roman" w:hAnsi="Times New Roman" w:cs="Times New Roman"/>
-          <w:sz w:val="36"/>
-          <w:szCs w:val="36"/>
-        </w:rPr>
-      </w:pPr>
-      <w:r>
-        <w:rPr>
-          <w:rFonts w:ascii="Times New Roman" w:hAnsi="Times New Roman" w:cs="Times New Roman"/>
-          <w:sz w:val="36"/>
-          <w:szCs w:val="36"/>
-        </w:rPr>
+        <w:pStyle w:val="Normal"/>
+        <w:rPr>
+          <w:rFonts w:ascii="Times New Roman" w:hAnsi="Times New Roman" w:cs="Times New Roman"/>
+          <w:sz w:val="36"/>
+          <w:szCs w:val="36"/>
+        </w:rPr>
+      </w:pPr>
+      <w:r>
+        <w:rPr>
+          <w:rFonts w:cs="Times New Roman" w:ascii="Times New Roman" w:hAnsi="Times New Roman"/>
+          <w:sz w:val="36"/>
+          <w:szCs w:val="36"/>
+        </w:rPr>
+      </w:r>
+      <w:r>
         <w:br w:type="page"/>
       </w:r>
     </w:p>
     <w:p>
       <w:pPr>
-        <w:spacing w:line="480" w:lineRule="auto"/>
+        <w:pStyle w:val="Normal"/>
+        <w:spacing w:lineRule="auto" w:line="480"/>
         <w:rPr>
           <w:rFonts w:ascii="Times New Roman" w:hAnsi="Times New Roman" w:cs="Times New Roman"/>
           <w:sz w:val="24"/>
@@ -228,294 +272,393 @@
       </w:pPr>
       <w:r>
         <w:rPr>
-          <w:rFonts w:ascii="Times New Roman" w:hAnsi="Times New Roman" w:cs="Times New Roman"/>
+          <w:rFonts w:cs="Times New Roman" w:ascii="Times New Roman" w:hAnsi="Times New Roman"/>
           <w:sz w:val="24"/>
           <w:szCs w:val="24"/>
         </w:rPr>
-        <w:lastRenderedPageBreak/>
         <w:tab/>
-        <w:t xml:space="preserve">Our team is currently in the early development and design stages of this project. No user stories have been fully implemented but much of the division of labor and general design of the project has been established. Much of our time so far has been spent coming to agreements on work division, user story prioritization, and design aspects. This involved creating documents, including a System Requirements Specification (SRS), System Design Document (SDD), Statement of Work (SOW), and Working Agreement. Creating the SDD, in particular, required us to map out a lot of design aspects (languages, </w:t>
-      </w:r>
-      <w:r>
+        <w:t xml:space="preserve">Our team is currently in the early development and design stages of this project. No user stories have been fully implemented but much of the division of labor and general design of the project has been established. Much of our time so far has been spent coming to agreements on work division, user story prioritization, and design aspects. This involved creating documents, including a System Requirements Specification (SRS), System Design Document (SDD), Statement of Work (SOW), and Working Agreement. Creating the SDD, in particular, required us to map out a lot of design aspects (languages, libraries, scope and modules of each software component, etc.) ahead of time. </w:t>
+      </w:r>
+    </w:p>
+    <w:p>
+      <w:pPr>
+        <w:pStyle w:val="Normal"/>
+        <w:spacing w:lineRule="auto" w:line="480"/>
+        <w:ind w:firstLine="720"/>
         <w:rPr>
           <w:rFonts w:ascii="Times New Roman" w:hAnsi="Times New Roman" w:cs="Times New Roman"/>
           <w:sz w:val="24"/>
           <w:szCs w:val="24"/>
         </w:rPr>
-        <w:t>libraries, scope and modules of each software component, etc</w:t>
-      </w:r>
-      <w:r>
-        <w:rPr>
-          <w:rFonts w:ascii="Times New Roman" w:hAnsi="Times New Roman" w:cs="Times New Roman"/>
+      </w:pPr>
+      <w:r>
+        <w:rPr>
+          <w:rFonts w:cs="Times New Roman" w:ascii="Times New Roman" w:hAnsi="Times New Roman"/>
           <w:sz w:val="24"/>
           <w:szCs w:val="24"/>
         </w:rPr>
-        <w:t>.</w:t>
-      </w:r>
-      <w:r>
-        <w:rPr>
-          <w:rFonts w:ascii="Times New Roman" w:hAnsi="Times New Roman" w:cs="Times New Roman"/>
+        <w:t xml:space="preserve">Some new user stories needed to be added based on new information from our POC. For example, he decided that sockets should be used for any and all communication between the software components. He also specified a few libraries that he wanted us to use. While he typically has avoided specifying implementation details in the past, he felt these were necessary to keep the project on track as we were continually learning about the hardware and how to communicate with it. A few user stories were also removed based on our progress so far. The POC is no longer requiring us to write code to invert the raspberry pi’s wifi adapter and no longer requires the logic engine to accept input of absolute angle locations. These were removed due to time constraints and the fact that they were considered very optional from the start. </w:t>
+      </w:r>
+    </w:p>
+    <w:p>
+      <w:pPr>
+        <w:pStyle w:val="Normal"/>
+        <w:spacing w:lineRule="auto" w:line="480"/>
+        <w:ind w:firstLine="720"/>
+        <w:rPr/>
+      </w:pPr>
+      <w:r>
+        <w:rPr>
+          <w:rFonts w:cs="Times New Roman" w:ascii="Times New Roman" w:hAnsi="Times New Roman"/>
           <w:sz w:val="24"/>
           <w:szCs w:val="24"/>
         </w:rPr>
-        <w:t xml:space="preserve">) </w:t>
-      </w:r>
-      <w:r>
+        <w:t xml:space="preserve">Early changes made to user stories were inflicted due to group size. Coming into the project, the client/mentor openly stated that project was intended for a project group of five to eight people. At a current max, there is a working group of three. To better accommodate a smaller group size, certain roles were eliminated and others combined to evenly distribute the work load. This was done successfully however it also meant eliminating avoidable tasks. The roles shown in &lt;Figure A. &gt; are the resulting roles: hardware, software, and web interface. </w:t>
+      </w:r>
+    </w:p>
+    <w:p>
+      <w:pPr>
+        <w:pStyle w:val="Normal"/>
+        <w:spacing w:lineRule="auto" w:line="480"/>
+        <w:ind w:firstLine="720"/>
         <w:rPr>
           <w:rFonts w:ascii="Times New Roman" w:hAnsi="Times New Roman" w:cs="Times New Roman"/>
           <w:sz w:val="24"/>
           <w:szCs w:val="24"/>
         </w:rPr>
-        <w:t xml:space="preserve">ahead of time. </w:t>
-      </w:r>
-    </w:p>
-    <w:p>
-      <w:pPr>
-        <w:spacing w:line="480" w:lineRule="auto"/>
+      </w:pPr>
+      <w:r>
+        <w:rPr/>
+      </w:r>
+      <w:r>
+        <mc:AlternateContent>
+          <mc:Choice Requires="wps">
+            <w:drawing>
+              <wp:anchor behindDoc="0" distT="0" distB="0" distL="0" distR="0" simplePos="0" locked="0" layoutInCell="1" allowOverlap="1" relativeHeight="2">
+                <wp:simplePos x="0" y="0"/>
+                <wp:positionH relativeFrom="column">
+                  <wp:align>center</wp:align>
+                </wp:positionH>
+                <wp:positionV relativeFrom="paragraph">
+                  <wp:posOffset>635</wp:posOffset>
+                </wp:positionV>
+                <wp:extent cx="5943600" cy="3423920"/>
+                <wp:effectExtent l="0" t="0" r="0" b="0"/>
+                <wp:wrapSquare wrapText="largest"/>
+                <wp:docPr id="1" name="Frame1"/>
+                <a:graphic xmlns:a="http://schemas.openxmlformats.org/drawingml/2006/main">
+                  <a:graphicData uri="http://schemas.microsoft.com/office/word/2010/wordprocessingShape">
+                    <wps:wsp>
+                      <wps:cNvSpPr txBox="1"/>
+                      <wps:spPr>
+                        <a:xfrm>
+                          <a:off x="0" y="0"/>
+                          <a:ext cx="5943600" cy="3423920"/>
+                        </a:xfrm>
+                        <a:prstGeom prst="rect"/>
+                      </wps:spPr>
+                      <wps:txbx>
+                        <w:txbxContent>
+                          <w:p>
+                            <w:pPr>
+                              <w:pStyle w:val="Figure"/>
+                              <w:spacing w:before="120" w:after="120"/>
+                              <w:rPr/>
+                            </w:pPr>
+                            <w:r>
+                              <w:rPr/>
+                              <w:drawing>
+                                <wp:inline distT="0" distB="0" distL="0" distR="0">
+                                  <wp:extent cx="5943600" cy="3108960"/>
+                                  <wp:effectExtent l="0" t="0" r="0" b="0"/>
+                                  <wp:docPr id="2" name="Image1" descr=""/>
+                                  <wp:cNvGraphicFramePr>
+                                    <a:graphicFrameLocks xmlns:a="http://schemas.openxmlformats.org/drawingml/2006/main" noChangeAspect="1"/>
+                                  </wp:cNvGraphicFramePr>
+                                  <a:graphic xmlns:a="http://schemas.openxmlformats.org/drawingml/2006/main">
+                                    <a:graphicData uri="http://schemas.openxmlformats.org/drawingml/2006/picture">
+                                      <pic:pic xmlns:pic="http://schemas.openxmlformats.org/drawingml/2006/picture">
+                                        <pic:nvPicPr>
+                                          <pic:cNvPr id="2" name="Image1" descr=""/>
+                                          <pic:cNvPicPr>
+                                            <a:picLocks noChangeAspect="1" noChangeArrowheads="1"/>
+                                          </pic:cNvPicPr>
+                                        </pic:nvPicPr>
+                                        <pic:blipFill>
+                                          <a:blip r:embed="rId2"/>
+                                          <a:stretch>
+                                            <a:fillRect/>
+                                          </a:stretch>
+                                        </pic:blipFill>
+                                        <pic:spPr bwMode="auto">
+                                          <a:xfrm>
+                                            <a:off x="0" y="0"/>
+                                            <a:ext cx="5943600" cy="3108960"/>
+                                          </a:xfrm>
+                                          <a:prstGeom prst="rect">
+                                            <a:avLst/>
+                                          </a:prstGeom>
+                                        </pic:spPr>
+                                      </pic:pic>
+                                    </a:graphicData>
+                                  </a:graphic>
+                                </wp:inline>
+                              </w:drawing>
+                            </w:r>
+                            <w:r>
+                              <w:rPr>
+                                <w:vanish/>
+                              </w:rPr>
+                              <w:br/>
+                            </w:r>
+                            <w:r>
+                              <w:rPr/>
+                              <w:t xml:space="preserve">Figure </w:t>
+                            </w:r>
+                            <w:r>
+                              <w:rPr/>
+                              <w:fldChar w:fldCharType="begin"/>
+                            </w:r>
+                            <w:r>
+                              <w:instrText> SEQ Figure \* ALPHABETIC </w:instrText>
+                            </w:r>
+                            <w:r>
+                              <w:fldChar w:fldCharType="separate"/>
+                            </w:r>
+                            <w:r>
+                              <w:t>A</w:t>
+                            </w:r>
+                            <w:r>
+                              <w:fldChar w:fldCharType="end"/>
+                            </w:r>
+                            <w:r>
+                              <w:rPr/>
+                              <w:t>: System Design Diagram</w:t>
+                            </w:r>
+                          </w:p>
+                        </w:txbxContent>
+                      </wps:txbx>
+                      <wps:bodyPr anchor="t" lIns="0" tIns="0" rIns="0" bIns="0">
+                        <a:noAutofit/>
+                      </wps:bodyPr>
+                    </wps:wsp>
+                  </a:graphicData>
+                </a:graphic>
+              </wp:anchor>
+            </w:drawing>
+          </mc:Choice>
+          <mc:Fallback>
+            <w:pict>
+              <v:rect style="position:absolute;rotation:0;width:468pt;height:269.6pt;mso-wrap-distance-left:0pt;mso-wrap-distance-right:0pt;mso-wrap-distance-top:0pt;mso-wrap-distance-bottom:0pt;margin-top:0pt;mso-position-vertical:top;mso-position-vertical-relative:text;margin-left:0pt;mso-position-horizontal:center;mso-position-horizontal-relative:text">
+                <v:textbox inset="0in,0in,0in,0in">
+                  <w:txbxContent>
+                    <w:p>
+                      <w:pPr>
+                        <w:pStyle w:val="Figure"/>
+                        <w:spacing w:before="120" w:after="120"/>
+                        <w:rPr/>
+                      </w:pPr>
+                      <w:r>
+                        <w:rPr/>
+                        <w:drawing>
+                          <wp:inline distT="0" distB="0" distL="0" distR="0">
+                            <wp:extent cx="5943600" cy="3108960"/>
+                            <wp:effectExtent l="0" t="0" r="0" b="0"/>
+                            <wp:docPr id="3" name="Image1" descr=""/>
+                            <wp:cNvGraphicFramePr>
+                              <a:graphicFrameLocks xmlns:a="http://schemas.openxmlformats.org/drawingml/2006/main" noChangeAspect="1"/>
+                            </wp:cNvGraphicFramePr>
+                            <a:graphic xmlns:a="http://schemas.openxmlformats.org/drawingml/2006/main">
+                              <a:graphicData uri="http://schemas.openxmlformats.org/drawingml/2006/picture">
+                                <pic:pic xmlns:pic="http://schemas.openxmlformats.org/drawingml/2006/picture">
+                                  <pic:nvPicPr>
+                                    <pic:cNvPr id="3" name="Image1" descr=""/>
+                                    <pic:cNvPicPr>
+                                      <a:picLocks noChangeAspect="1" noChangeArrowheads="1"/>
+                                    </pic:cNvPicPr>
+                                  </pic:nvPicPr>
+                                  <pic:blipFill>
+                                    <a:blip r:embed="rId2"/>
+                                    <a:stretch>
+                                      <a:fillRect/>
+                                    </a:stretch>
+                                  </pic:blipFill>
+                                  <pic:spPr bwMode="auto">
+                                    <a:xfrm>
+                                      <a:off x="0" y="0"/>
+                                      <a:ext cx="5943600" cy="3108960"/>
+                                    </a:xfrm>
+                                    <a:prstGeom prst="rect">
+                                      <a:avLst/>
+                                    </a:prstGeom>
+                                  </pic:spPr>
+                                </pic:pic>
+                              </a:graphicData>
+                            </a:graphic>
+                          </wp:inline>
+                        </w:drawing>
+                      </w:r>
+                      <w:r>
+                        <w:rPr>
+                          <w:vanish/>
+                        </w:rPr>
+                        <w:br/>
+                      </w:r>
+                      <w:r>
+                        <w:rPr/>
+                        <w:t xml:space="preserve">Figure </w:t>
+                      </w:r>
+                      <w:r>
+                        <w:rPr/>
+                        <w:fldChar w:fldCharType="begin"/>
+                      </w:r>
+                      <w:r>
+                        <w:instrText> SEQ Figure \* ALPHABETIC </w:instrText>
+                      </w:r>
+                      <w:r>
+                        <w:fldChar w:fldCharType="separate"/>
+                      </w:r>
+                      <w:r>
+                        <w:t>A</w:t>
+                      </w:r>
+                      <w:r>
+                        <w:fldChar w:fldCharType="end"/>
+                      </w:r>
+                      <w:r>
+                        <w:rPr/>
+                        <w:t>: System Design Diagram</w:t>
+                      </w:r>
+                    </w:p>
+                  </w:txbxContent>
+                </v:textbox>
+                <w10:wrap type="square" side="largest"/>
+              </v:rect>
+            </w:pict>
+          </mc:Fallback>
+        </mc:AlternateContent>
+      </w:r>
+    </w:p>
+    <w:p>
+      <w:pPr>
+        <w:pStyle w:val="Normal"/>
+        <w:spacing w:lineRule="auto" w:line="480"/>
         <w:ind w:firstLine="720"/>
-        <w:rPr>
-          <w:rFonts w:ascii="Times New Roman" w:hAnsi="Times New Roman" w:cs="Times New Roman"/>
+        <w:rPr/>
+      </w:pPr>
+      <w:r>
+        <w:rPr>
+          <w:rFonts w:cs="Times New Roman" w:ascii="Times New Roman" w:hAnsi="Times New Roman"/>
           <w:sz w:val="24"/>
           <w:szCs w:val="24"/>
         </w:rPr>
-      </w:pPr>
-      <w:r>
-        <w:rPr>
-          <w:rFonts w:ascii="Times New Roman" w:hAnsi="Times New Roman" w:cs="Times New Roman"/>
+        <w:t xml:space="preserve">As previously stated, a few user stories were also removed based on our progress so far. Some, three or four, weeks into the project, these changes were made to accommodate a slower than anticipated project pace. On a week-to-week basis, the mentor is clear to state expectations and goals for the next weekly meeting. This has been one of the more positive aspects of the project. To the current milestone, </w:t>
+      </w:r>
+      <w:r>
+        <w:rPr>
+          <w:rFonts w:cs="Times New Roman" w:ascii="Times New Roman" w:hAnsi="Times New Roman"/>
           <w:sz w:val="24"/>
           <w:szCs w:val="24"/>
         </w:rPr>
-        <w:t>Some new user stories needed to be added based on new information from our POC. For example, he decided that sockets should be used for any and all communication between the software components. He also specified a few libraries that he wanted us to use. While he typically has avoided specifying implementation details in the past, he felt these were necessary to keep the project on track as we were continually learning about the hardware and how to communicate with it. A few user stories were also remov</w:t>
-      </w:r>
-      <w:r>
-        <w:rPr>
-          <w:rFonts w:ascii="Times New Roman" w:hAnsi="Times New Roman" w:cs="Times New Roman"/>
+        <w:t xml:space="preserve">the </w:t>
+      </w:r>
+      <w:r>
+        <w:rPr>
+          <w:rFonts w:cs="Times New Roman" w:ascii="Times New Roman" w:hAnsi="Times New Roman"/>
           <w:sz w:val="24"/>
           <w:szCs w:val="24"/>
         </w:rPr>
-        <w:t xml:space="preserve">ed based on our progress so far. The POC is no longer </w:t>
-      </w:r>
-      <w:r>
-        <w:rPr>
-          <w:rFonts w:ascii="Times New Roman" w:hAnsi="Times New Roman" w:cs="Times New Roman"/>
+        <w:t xml:space="preserve">majority of expectations have been to understand the professional engagements surrounding the project. These expectations include the documents listed, programmatic libraries intended to be used during development, and specific hardware features. Our team does feel that we could accomplish more and meet higher expectations than the ones set so far, so a quicker pace should hopefully be set for the future.  </w:t>
+      </w:r>
+    </w:p>
+    <w:p>
+      <w:pPr>
+        <w:pStyle w:val="Normal"/>
+        <w:spacing w:lineRule="auto" w:line="480"/>
+        <w:ind w:firstLine="720"/>
+        <w:rPr/>
+      </w:pPr>
+      <w:r>
+        <w:rPr>
+          <w:rFonts w:cs="Times New Roman" w:ascii="Times New Roman" w:hAnsi="Times New Roman"/>
           <w:sz w:val="24"/>
           <w:szCs w:val="24"/>
         </w:rPr>
-        <w:t xml:space="preserve">requiring us to write code to invert the raspberry pi’s </w:t>
-      </w:r>
-      <w:proofErr w:type="spellStart"/>
-      <w:r>
-        <w:rPr>
-          <w:rFonts w:ascii="Times New Roman" w:hAnsi="Times New Roman" w:cs="Times New Roman"/>
+        <w:t>The slow pace so far may be attributable to the steep learning curve for this project. None of the team members have prior experience with the rigorous level of documentation required by the client. Because of this, our pace should quicken as we move into the far more familiar realm of software implementation.</w:t>
+      </w:r>
+    </w:p>
+    <w:p>
+      <w:pPr>
+        <w:pStyle w:val="Normal"/>
+        <w:spacing w:lineRule="auto" w:line="480" w:before="0" w:after="160"/>
+        <w:ind w:firstLine="720"/>
+        <w:rPr/>
+      </w:pPr>
+      <w:r>
+        <w:rPr>
+          <w:rFonts w:cs="Times New Roman" w:ascii="Times New Roman" w:hAnsi="Times New Roman"/>
           <w:sz w:val="24"/>
           <w:szCs w:val="24"/>
         </w:rPr>
-        <w:t>wifi</w:t>
-      </w:r>
-      <w:proofErr w:type="spellEnd"/>
-      <w:r>
-        <w:rPr>
-          <w:rFonts w:ascii="Times New Roman" w:hAnsi="Times New Roman" w:cs="Times New Roman"/>
+        <w:t xml:space="preserve">Additionally, another positive aspect to date has been open communication at all times. Never has the mentor been inaccessible, nor have any team members been unreachable. As a result, all expectations were met clearly and on time. </w:t>
+      </w:r>
+      <w:bookmarkStart w:id="0" w:name="_GoBack"/>
+      <w:bookmarkEnd w:id="0"/>
+      <w:r>
+        <w:rPr>
+          <w:rFonts w:cs="Times New Roman" w:ascii="Times New Roman" w:hAnsi="Times New Roman"/>
           <w:sz w:val="24"/>
           <w:szCs w:val="24"/>
         </w:rPr>
-        <w:t xml:space="preserve"> adapter and</w:t>
-      </w:r>
-      <w:r>
-        <w:rPr>
-          <w:rFonts w:ascii="Times New Roman" w:hAnsi="Times New Roman" w:cs="Times New Roman"/>
+        <w:t xml:space="preserve"> </w:t>
+      </w:r>
+      <w:r>
+        <w:rPr>
+          <w:rFonts w:cs="Times New Roman" w:ascii="Times New Roman" w:hAnsi="Times New Roman"/>
           <w:sz w:val="24"/>
           <w:szCs w:val="24"/>
         </w:rPr>
-        <w:t xml:space="preserve"> no longer requires the logic engine to accept</w:t>
-      </w:r>
-      <w:r>
-        <w:rPr>
-          <w:rFonts w:ascii="Times New Roman" w:hAnsi="Times New Roman" w:cs="Times New Roman"/>
-          <w:sz w:val="24"/>
-          <w:szCs w:val="24"/>
-        </w:rPr>
-        <w:t xml:space="preserve"> input of absolute ang</w:t>
-      </w:r>
-      <w:r>
-        <w:rPr>
-          <w:rFonts w:ascii="Times New Roman" w:hAnsi="Times New Roman" w:cs="Times New Roman"/>
-          <w:sz w:val="24"/>
-          <w:szCs w:val="24"/>
-        </w:rPr>
-        <w:t xml:space="preserve">le locations. These were removed due to time constraints and the fact that they were considered very optional from the start. </w:t>
-      </w:r>
-    </w:p>
-    <w:p>
-      <w:pPr>
-        <w:spacing w:line="480" w:lineRule="auto"/>
-        <w:ind w:firstLine="720"/>
-        <w:rPr>
-          <w:rFonts w:ascii="Times New Roman" w:hAnsi="Times New Roman" w:cs="Times New Roman"/>
-          <w:sz w:val="24"/>
-          <w:szCs w:val="24"/>
-        </w:rPr>
-      </w:pPr>
-      <w:r>
-        <w:rPr>
-          <w:rFonts w:ascii="Times New Roman" w:hAnsi="Times New Roman" w:cs="Times New Roman"/>
-          <w:sz w:val="24"/>
-          <w:szCs w:val="24"/>
-        </w:rPr>
-        <w:t xml:space="preserve">Early changes made to user stories were inflicted due to group size. Coming into the project, the client/mentor openly stated that project was intended for a project group of five to eight people. At a current max, there is a working group of three. To better accommodate a smaller group size, certain roles were eliminated and others combined to evenly distribute the work load. This was done successfully however it also meant eliminating avoidable tasks. The </w:t>
-      </w:r>
-      <w:r>
-        <w:rPr>
-          <w:rFonts w:ascii="Times New Roman" w:hAnsi="Times New Roman" w:cs="Times New Roman"/>
-          <w:sz w:val="24"/>
-          <w:szCs w:val="24"/>
-        </w:rPr>
-        <w:lastRenderedPageBreak/>
-        <w:t xml:space="preserve">roles shown in &lt;Figure A. -that neat diagram here&gt; are the resulting roles: hardware, software, and web interface. </w:t>
-      </w:r>
-    </w:p>
-    <w:p>
-      <w:pPr>
-        <w:spacing w:line="480" w:lineRule="auto"/>
-        <w:ind w:firstLine="720"/>
-        <w:rPr>
-          <w:rFonts w:ascii="Times New Roman" w:hAnsi="Times New Roman" w:cs="Times New Roman"/>
-          <w:sz w:val="24"/>
-          <w:szCs w:val="24"/>
-        </w:rPr>
-      </w:pPr>
-      <w:r>
-        <w:rPr>
-          <w:rFonts w:ascii="Times New Roman" w:hAnsi="Times New Roman" w:cs="Times New Roman"/>
-          <w:sz w:val="24"/>
-          <w:szCs w:val="24"/>
-        </w:rPr>
-        <w:t xml:space="preserve">As previously stated, a few user stories were also removed based on our progress so far. </w:t>
-      </w:r>
-      <w:r>
-        <w:rPr>
-          <w:rFonts w:ascii="Times New Roman" w:hAnsi="Times New Roman" w:cs="Times New Roman"/>
-          <w:sz w:val="24"/>
-          <w:szCs w:val="24"/>
-        </w:rPr>
-        <w:t xml:space="preserve">Some, three or four, weeks into the </w:t>
-      </w:r>
-      <w:r>
-        <w:rPr>
-          <w:rFonts w:ascii="Times New Roman" w:hAnsi="Times New Roman" w:cs="Times New Roman"/>
-          <w:sz w:val="24"/>
-          <w:szCs w:val="24"/>
-        </w:rPr>
-        <w:t>project,</w:t>
-      </w:r>
-      <w:r>
-        <w:rPr>
-          <w:rFonts w:ascii="Times New Roman" w:hAnsi="Times New Roman" w:cs="Times New Roman"/>
-          <w:sz w:val="24"/>
-          <w:szCs w:val="24"/>
-        </w:rPr>
-        <w:t xml:space="preserve"> </w:t>
-      </w:r>
-      <w:r>
-        <w:rPr>
-          <w:rFonts w:ascii="Times New Roman" w:hAnsi="Times New Roman" w:cs="Times New Roman"/>
-          <w:sz w:val="24"/>
-          <w:szCs w:val="24"/>
-        </w:rPr>
-        <w:t xml:space="preserve">these </w:t>
-      </w:r>
-      <w:r>
-        <w:rPr>
-          <w:rFonts w:ascii="Times New Roman" w:hAnsi="Times New Roman" w:cs="Times New Roman"/>
-          <w:sz w:val="24"/>
-          <w:szCs w:val="24"/>
-        </w:rPr>
-        <w:t xml:space="preserve">changes were made to accommodate </w:t>
-      </w:r>
-      <w:r>
-        <w:rPr>
-          <w:rFonts w:ascii="Times New Roman" w:hAnsi="Times New Roman" w:cs="Times New Roman"/>
-          <w:sz w:val="24"/>
-          <w:szCs w:val="24"/>
-        </w:rPr>
-        <w:t xml:space="preserve">a slower than anticipated project pace. On a week-to-week basis, the mentor is clear to state expectations and goals for the next weekly meeting. This has been one of the more positive aspects of the project. To the current milestone, majority of expectations have been to understand the professional engagements surrounding the project. These expectations include the documents listed, programmatic libraries intended to be used during development, and specific hardware features. </w:t>
-      </w:r>
-      <w:r>
-        <w:rPr>
-          <w:rFonts w:ascii="Times New Roman" w:hAnsi="Times New Roman" w:cs="Times New Roman"/>
-          <w:sz w:val="24"/>
-          <w:szCs w:val="24"/>
-        </w:rPr>
-        <w:t xml:space="preserve">Our team does feel that we could accomplish more and meet higher expectations than the ones set so far, so a quicker pace should hopefully be set for the future. </w:t>
-      </w:r>
-    </w:p>
-    <w:p>
-      <w:pPr>
-        <w:spacing w:line="480" w:lineRule="auto"/>
-        <w:ind w:firstLine="720"/>
-        <w:rPr>
-          <w:rFonts w:ascii="Times New Roman" w:hAnsi="Times New Roman" w:cs="Times New Roman"/>
-          <w:sz w:val="24"/>
-          <w:szCs w:val="24"/>
-        </w:rPr>
-      </w:pPr>
-      <w:r>
-        <w:rPr>
-          <w:rFonts w:ascii="Times New Roman" w:hAnsi="Times New Roman" w:cs="Times New Roman"/>
-          <w:sz w:val="24"/>
-          <w:szCs w:val="24"/>
-        </w:rPr>
-        <w:t xml:space="preserve">Additionally, another positive aspect to date has been open communication at all times. Never has the mentor been inaccessible, nor have any team members been unreachable. As a result, all expectations were met clearly and on time. </w:t>
-      </w:r>
-      <w:bookmarkStart w:id="0" w:name="_GoBack"/>
-      <w:bookmarkEnd w:id="0"/>
-      <w:r>
-        <w:rPr>
-          <w:rFonts w:ascii="Times New Roman" w:hAnsi="Times New Roman" w:cs="Times New Roman"/>
-          <w:sz w:val="24"/>
-          <w:szCs w:val="24"/>
-        </w:rPr>
-        <w:t xml:space="preserve"> </w:t>
+        <w:t>Our regular weekly meetings have been invaluable in ensuring that all team members were on the right track</w:t>
       </w:r>
     </w:p>
     <w:sectPr>
+      <w:type w:val="nextPage"/>
       <w:pgSz w:w="12240" w:h="15840"/>
-      <w:pgMar w:top="1440" w:right="1440" w:bottom="1440" w:left="1440" w:header="720" w:footer="720" w:gutter="0"/>
-      <w:cols w:space="720"/>
-      <w:docGrid w:linePitch="360"/>
+      <w:pgMar w:left="1440" w:right="1440" w:header="0" w:top="1440" w:footer="0" w:bottom="1440" w:gutter="0"/>
+      <w:pgNumType w:fmt="decimal"/>
+      <w:formProt w:val="false"/>
+      <w:textDirection w:val="lrTb"/>
+      <w:docGrid w:type="default" w:linePitch="360" w:charSpace="4294965247"/>
     </w:sectPr>
   </w:body>
 </w:document>
 </file>
 
 <file path=word/styles.xml><?xml version="1.0" encoding="utf-8"?>
-<w:styles xmlns:mc="http://schemas.openxmlformats.org/markup-compatibility/2006" xmlns:r="http://schemas.openxmlformats.org/officeDocument/2006/relationships" xmlns:w="http://schemas.openxmlformats.org/wordprocessingml/2006/main" xmlns:w14="http://schemas.microsoft.com/office/word/2010/wordml" xmlns:w15="http://schemas.microsoft.com/office/word/2012/wordml" xmlns:w16cid="http://schemas.microsoft.com/office/word/2016/wordml/cid" xmlns:w16se="http://schemas.microsoft.com/office/word/2015/wordml/symex" mc:Ignorable="w14 w15 w16se w16cid">
+<w:styles xmlns:w="http://schemas.openxmlformats.org/wordprocessingml/2006/main" xmlns:w14="http://schemas.microsoft.com/office/word/2010/wordml" xmlns:mc="http://schemas.openxmlformats.org/markup-compatibility/2006" mc:Ignorable="w14">
   <w:docDefaults>
     <w:rPrDefault>
       <w:rPr>
-        <w:rFonts w:asciiTheme="minorHAnsi" w:eastAsiaTheme="minorEastAsia" w:hAnsiTheme="minorHAnsi" w:cstheme="minorBidi"/>
+        <w:rFonts w:ascii="Calibri" w:hAnsi="Calibri" w:eastAsia="宋体" w:cs="" w:asciiTheme="minorHAnsi" w:cstheme="minorBidi" w:eastAsiaTheme="minorEastAsia" w:hAnsiTheme="minorHAnsi"/>
         <w:sz w:val="22"/>
         <w:szCs w:val="22"/>
         <w:lang w:val="en-US" w:eastAsia="zh-CN" w:bidi="ar-SA"/>
       </w:rPr>
     </w:rPrDefault>
     <w:pPrDefault>
-      <w:pPr>
-        <w:spacing w:after="160" w:line="259" w:lineRule="auto"/>
-      </w:pPr>
+      <w:pPr/>
     </w:pPrDefault>
   </w:docDefaults>
   <w:latentStyles w:defLockedState="0" w:defUIPriority="99" w:defSemiHidden="0" w:defUnhideWhenUsed="0" w:defQFormat="0" w:count="375">
     <w:lsdException w:name="Normal" w:uiPriority="0" w:qFormat="1"/>
     <w:lsdException w:name="heading 1" w:uiPriority="9" w:qFormat="1"/>
-    <w:lsdException w:name="heading 2" w:semiHidden="1" w:uiPriority="9" w:unhideWhenUsed="1" w:qFormat="1"/>
-    <w:lsdException w:name="heading 3" w:semiHidden="1" w:uiPriority="9" w:unhideWhenUsed="1" w:qFormat="1"/>
-    <w:lsdException w:name="heading 4" w:semiHidden="1" w:uiPriority="9" w:unhideWhenUsed="1" w:qFormat="1"/>
-    <w:lsdException w:name="heading 5" w:semiHidden="1" w:uiPriority="9" w:unhideWhenUsed="1" w:qFormat="1"/>
-    <w:lsdException w:name="heading 6" w:semiHidden="1" w:uiPriority="9" w:unhideWhenUsed="1" w:qFormat="1"/>
-    <w:lsdException w:name="heading 7" w:semiHidden="1" w:uiPriority="9" w:unhideWhenUsed="1" w:qFormat="1"/>
-    <w:lsdException w:name="heading 8" w:semiHidden="1" w:uiPriority="9" w:unhideWhenUsed="1" w:qFormat="1"/>
-    <w:lsdException w:name="heading 9" w:semiHidden="1" w:uiPriority="9" w:unhideWhenUsed="1" w:qFormat="1"/>
+    <w:lsdException w:name="heading 2" w:uiPriority="9" w:semiHidden="1" w:unhideWhenUsed="1" w:qFormat="1"/>
+    <w:lsdException w:name="heading 3" w:uiPriority="9" w:semiHidden="1" w:unhideWhenUsed="1" w:qFormat="1"/>
+    <w:lsdException w:name="heading 4" w:uiPriority="9" w:semiHidden="1" w:unhideWhenUsed="1" w:qFormat="1"/>
+    <w:lsdException w:name="heading 5" w:uiPriority="9" w:semiHidden="1" w:unhideWhenUsed="1" w:qFormat="1"/>
+    <w:lsdException w:name="heading 6" w:uiPriority="9" w:semiHidden="1" w:unhideWhenUsed="1" w:qFormat="1"/>
+    <w:lsdException w:name="heading 7" w:uiPriority="9" w:semiHidden="1" w:unhideWhenUsed="1" w:qFormat="1"/>
+    <w:lsdException w:name="heading 8" w:uiPriority="9" w:semiHidden="1" w:unhideWhenUsed="1" w:qFormat="1"/>
+    <w:lsdException w:name="heading 9" w:uiPriority="9" w:semiHidden="1" w:unhideWhenUsed="1" w:qFormat="1"/>
     <w:lsdException w:name="index 1" w:semiHidden="1" w:unhideWhenUsed="1"/>
     <w:lsdException w:name="index 2" w:semiHidden="1" w:unhideWhenUsed="1"/>
     <w:lsdException w:name="index 3" w:semiHidden="1" w:unhideWhenUsed="1"/>
@@ -525,22 +668,22 @@
     <w:lsdException w:name="index 7" w:semiHidden="1" w:unhideWhenUsed="1"/>
     <w:lsdException w:name="index 8" w:semiHidden="1" w:unhideWhenUsed="1"/>
     <w:lsdException w:name="index 9" w:semiHidden="1" w:unhideWhenUsed="1"/>
-    <w:lsdException w:name="toc 1" w:semiHidden="1" w:uiPriority="39" w:unhideWhenUsed="1"/>
-    <w:lsdException w:name="toc 2" w:semiHidden="1" w:uiPriority="39" w:unhideWhenUsed="1"/>
-    <w:lsdException w:name="toc 3" w:semiHidden="1" w:uiPriority="39" w:unhideWhenUsed="1"/>
-    <w:lsdException w:name="toc 4" w:semiHidden="1" w:uiPriority="39" w:unhideWhenUsed="1"/>
-    <w:lsdException w:name="toc 5" w:semiHidden="1" w:uiPriority="39" w:unhideWhenUsed="1"/>
-    <w:lsdException w:name="toc 6" w:semiHidden="1" w:uiPriority="39" w:unhideWhenUsed="1"/>
-    <w:lsdException w:name="toc 7" w:semiHidden="1" w:uiPriority="39" w:unhideWhenUsed="1"/>
-    <w:lsdException w:name="toc 8" w:semiHidden="1" w:uiPriority="39" w:unhideWhenUsed="1"/>
-    <w:lsdException w:name="toc 9" w:semiHidden="1" w:uiPriority="39" w:unhideWhenUsed="1"/>
+    <w:lsdException w:name="toc 1" w:uiPriority="39" w:semiHidden="1" w:unhideWhenUsed="1"/>
+    <w:lsdException w:name="toc 2" w:uiPriority="39" w:semiHidden="1" w:unhideWhenUsed="1"/>
+    <w:lsdException w:name="toc 3" w:uiPriority="39" w:semiHidden="1" w:unhideWhenUsed="1"/>
+    <w:lsdException w:name="toc 4" w:uiPriority="39" w:semiHidden="1" w:unhideWhenUsed="1"/>
+    <w:lsdException w:name="toc 5" w:uiPriority="39" w:semiHidden="1" w:unhideWhenUsed="1"/>
+    <w:lsdException w:name="toc 6" w:uiPriority="39" w:semiHidden="1" w:unhideWhenUsed="1"/>
+    <w:lsdException w:name="toc 7" w:uiPriority="39" w:semiHidden="1" w:unhideWhenUsed="1"/>
+    <w:lsdException w:name="toc 8" w:uiPriority="39" w:semiHidden="1" w:unhideWhenUsed="1"/>
+    <w:lsdException w:name="toc 9" w:uiPriority="39" w:semiHidden="1" w:unhideWhenUsed="1"/>
     <w:lsdException w:name="Normal Indent" w:semiHidden="1" w:unhideWhenUsed="1"/>
     <w:lsdException w:name="footnote text" w:semiHidden="1" w:unhideWhenUsed="1"/>
     <w:lsdException w:name="annotation text" w:semiHidden="1" w:unhideWhenUsed="1"/>
     <w:lsdException w:name="header" w:semiHidden="1" w:unhideWhenUsed="1"/>
     <w:lsdException w:name="footer" w:semiHidden="1" w:unhideWhenUsed="1"/>
     <w:lsdException w:name="index heading" w:semiHidden="1" w:unhideWhenUsed="1"/>
-    <w:lsdException w:name="caption" w:semiHidden="1" w:uiPriority="35" w:unhideWhenUsed="1" w:qFormat="1"/>
+    <w:lsdException w:name="caption" w:uiPriority="35" w:semiHidden="1" w:unhideWhenUsed="1" w:qFormat="1"/>
     <w:lsdException w:name="table of figures" w:semiHidden="1" w:unhideWhenUsed="1"/>
     <w:lsdException w:name="envelope address" w:semiHidden="1" w:unhideWhenUsed="1"/>
     <w:lsdException w:name="envelope return" w:semiHidden="1" w:unhideWhenUsed="1"/>
@@ -571,7 +714,7 @@
     <w:lsdException w:name="Title" w:uiPriority="10" w:qFormat="1"/>
     <w:lsdException w:name="Closing" w:semiHidden="1" w:unhideWhenUsed="1"/>
     <w:lsdException w:name="Signature" w:semiHidden="1" w:unhideWhenUsed="1"/>
-    <w:lsdException w:name="Default Paragraph Font" w:semiHidden="1" w:uiPriority="1" w:unhideWhenUsed="1"/>
+    <w:lsdException w:name="Default Paragraph Font" w:uiPriority="1" w:semiHidden="1" w:unhideWhenUsed="1"/>
     <w:lsdException w:name="Body Text" w:semiHidden="1" w:unhideWhenUsed="1"/>
     <w:lsdException w:name="Body Text Indent" w:semiHidden="1" w:unhideWhenUsed="1"/>
     <w:lsdException w:name="List Continue" w:semiHidden="1" w:unhideWhenUsed="1"/>
@@ -768,8 +911,8 @@
     <w:lsdException w:name="Subtle Reference" w:uiPriority="31" w:qFormat="1"/>
     <w:lsdException w:name="Intense Reference" w:uiPriority="32" w:qFormat="1"/>
     <w:lsdException w:name="Book Title" w:uiPriority="33" w:qFormat="1"/>
-    <w:lsdException w:name="Bibliography" w:semiHidden="1" w:uiPriority="37" w:unhideWhenUsed="1"/>
-    <w:lsdException w:name="TOC Heading" w:semiHidden="1" w:uiPriority="39" w:unhideWhenUsed="1" w:qFormat="1"/>
+    <w:lsdException w:name="Bibliography" w:uiPriority="37" w:semiHidden="1" w:unhideWhenUsed="1"/>
+    <w:lsdException w:name="TOC Heading" w:uiPriority="39" w:semiHidden="1" w:unhideWhenUsed="1" w:qFormat="1"/>
     <w:lsdException w:name="Plain Table 1" w:uiPriority="41"/>
     <w:lsdException w:name="Plain Table 2" w:uiPriority="42"/>
     <w:lsdException w:name="Plain Table 3" w:uiPriority="43"/>
@@ -879,16 +1022,103 @@
     <w:lsdException w:name="Hashtag" w:semiHidden="1" w:unhideWhenUsed="1"/>
     <w:lsdException w:name="Unresolved Mention" w:semiHidden="1" w:unhideWhenUsed="1"/>
   </w:latentStyles>
-  <w:style w:type="paragraph" w:default="1" w:styleId="Normal">
+  <w:style w:type="paragraph" w:styleId="Normal" w:default="1">
     <w:name w:val="Normal"/>
     <w:qFormat/>
-    <w:rsid w:val="00B06C83"/>
+    <w:rsid w:val="00b06c83"/>
+    <w:pPr>
+      <w:widowControl/>
+      <w:bidi w:val="0"/>
+      <w:spacing w:lineRule="auto" w:line="259" w:before="0" w:after="160"/>
+      <w:jc w:val="left"/>
+    </w:pPr>
+    <w:rPr>
+      <w:rFonts w:ascii="Calibri" w:hAnsi="Calibri" w:eastAsia="宋体" w:cs="" w:asciiTheme="minorHAnsi" w:cstheme="minorBidi" w:eastAsiaTheme="minorEastAsia" w:hAnsiTheme="minorHAnsi"/>
+      <w:color w:val="auto"/>
+      <w:sz w:val="22"/>
+      <w:szCs w:val="22"/>
+      <w:lang w:val="en-US" w:eastAsia="zh-CN" w:bidi="ar-SA"/>
+    </w:rPr>
   </w:style>
-  <w:style w:type="character" w:default="1" w:styleId="DefaultParagraphFont">
+  <w:style w:type="character" w:styleId="DefaultParagraphFont" w:default="1">
     <w:name w:val="Default Paragraph Font"/>
     <w:uiPriority w:val="1"/>
     <w:semiHidden/>
     <w:unhideWhenUsed/>
+    <w:qFormat/>
+    <w:rPr/>
+  </w:style>
+  <w:style w:type="paragraph" w:styleId="Heading">
+    <w:name w:val="Heading"/>
+    <w:basedOn w:val="Normal"/>
+    <w:next w:val="TextBody"/>
+    <w:qFormat/>
+    <w:pPr>
+      <w:keepNext/>
+      <w:spacing w:before="240" w:after="120"/>
+    </w:pPr>
+    <w:rPr>
+      <w:rFonts w:ascii="Liberation Sans" w:hAnsi="Liberation Sans" w:eastAsia="Microsoft YaHei" w:cs="Lucida Sans"/>
+      <w:sz w:val="28"/>
+      <w:szCs w:val="28"/>
+    </w:rPr>
+  </w:style>
+  <w:style w:type="paragraph" w:styleId="TextBody">
+    <w:name w:val="Body Text"/>
+    <w:basedOn w:val="Normal"/>
+    <w:pPr>
+      <w:spacing w:lineRule="auto" w:line="288" w:before="0" w:after="140"/>
+    </w:pPr>
+    <w:rPr/>
+  </w:style>
+  <w:style w:type="paragraph" w:styleId="List">
+    <w:name w:val="List"/>
+    <w:basedOn w:val="TextBody"/>
+    <w:pPr/>
+    <w:rPr>
+      <w:rFonts w:cs="Lucida Sans"/>
+    </w:rPr>
+  </w:style>
+  <w:style w:type="paragraph" w:styleId="Caption">
+    <w:name w:val="Caption"/>
+    <w:basedOn w:val="Normal"/>
+    <w:qFormat/>
+    <w:pPr>
+      <w:suppressLineNumbers/>
+      <w:spacing w:before="120" w:after="120"/>
+    </w:pPr>
+    <w:rPr>
+      <w:rFonts w:cs="Lucida Sans"/>
+      <w:i/>
+      <w:iCs/>
+      <w:sz w:val="24"/>
+      <w:szCs w:val="24"/>
+    </w:rPr>
+  </w:style>
+  <w:style w:type="paragraph" w:styleId="Index">
+    <w:name w:val="Index"/>
+    <w:basedOn w:val="Normal"/>
+    <w:qFormat/>
+    <w:pPr>
+      <w:suppressLineNumbers/>
+    </w:pPr>
+    <w:rPr>
+      <w:rFonts w:cs="Lucida Sans"/>
+    </w:rPr>
+  </w:style>
+  <w:style w:type="paragraph" w:styleId="Figure">
+    <w:name w:val="Figure"/>
+    <w:basedOn w:val="Caption"/>
+    <w:qFormat/>
+    <w:pPr/>
+    <w:rPr/>
+  </w:style>
+  <w:style w:type="numbering" w:styleId="NoList" w:default="1">
+    <w:name w:val="No List"/>
+    <w:uiPriority w:val="99"/>
+    <w:semiHidden/>
+    <w:unhideWhenUsed/>
+    <w:qFormat/>
   </w:style>
   <w:style w:type="table" w:default="1" w:styleId="TableNormal">
     <w:name w:val="Normal Table"/>
@@ -904,12 +1134,6 @@
         <w:right w:w="108" w:type="dxa"/>
       </w:tblCellMar>
     </w:tblPr>
-  </w:style>
-  <w:style w:type="numbering" w:default="1" w:styleId="NoList">
-    <w:name w:val="No List"/>
-    <w:uiPriority w:val="99"/>
-    <w:semiHidden/>
-    <w:unhideWhenUsed/>
   </w:style>
 </w:styles>
 </file>

</xml_diff>

<commit_message>
final version of midterm doc
</commit_message>
<xml_diff>
--- a/CS1980 Midterm.docx
+++ b/CS1980 Midterm.docx
@@ -1,10 +1,9 @@
 
 <file path=word/document.xml><?xml version="1.0" encoding="utf-8"?>
-<w:document xmlns:o="urn:schemas-microsoft-com:office:office" xmlns:r="http://schemas.openxmlformats.org/officeDocument/2006/relationships" xmlns:v="urn:schemas-microsoft-com:vml" xmlns:w="http://schemas.openxmlformats.org/wordprocessingml/2006/main" xmlns:w10="urn:schemas-microsoft-com:office:word" xmlns:wp="http://schemas.openxmlformats.org/drawingml/2006/wordprocessingDrawing" xmlns:wps="http://schemas.microsoft.com/office/word/2010/wordprocessingShape" xmlns:wpg="http://schemas.microsoft.com/office/word/2010/wordprocessingGroup" xmlns:mc="http://schemas.openxmlformats.org/markup-compatibility/2006" xmlns:wp14="http://schemas.microsoft.com/office/word/2010/wordprocessingDrawing" xmlns:w14="http://schemas.microsoft.com/office/word/2010/wordml" mc:Ignorable="w14 wp14">
+<w:document xmlns:wpc="http://schemas.microsoft.com/office/word/2010/wordprocessingCanvas" xmlns:mc="http://schemas.openxmlformats.org/markup-compatibility/2006" xmlns:o="urn:schemas-microsoft-com:office:office" xmlns:r="http://schemas.openxmlformats.org/officeDocument/2006/relationships" xmlns:m="http://schemas.openxmlformats.org/officeDocument/2006/math" xmlns:v="urn:schemas-microsoft-com:vml" xmlns:wp14="http://schemas.microsoft.com/office/word/2010/wordprocessingDrawing" xmlns:wp="http://schemas.openxmlformats.org/drawingml/2006/wordprocessingDrawing" xmlns:w10="urn:schemas-microsoft-com:office:word" xmlns:w="http://schemas.openxmlformats.org/wordprocessingml/2006/main" xmlns:w14="http://schemas.microsoft.com/office/word/2010/wordml" xmlns:w15="http://schemas.microsoft.com/office/word/2012/wordml" xmlns:wpg="http://schemas.microsoft.com/office/word/2010/wordprocessingGroup" xmlns:wpi="http://schemas.microsoft.com/office/word/2010/wordprocessingInk" xmlns:wne="http://schemas.microsoft.com/office/word/2006/wordml" xmlns:wps="http://schemas.microsoft.com/office/word/2010/wordprocessingShape" mc:Ignorable="w14 w15 wp14">
   <w:body>
     <w:p>
       <w:pPr>
-        <w:pStyle w:val="Normal"/>
         <w:jc w:val="center"/>
         <w:rPr>
           <w:rFonts w:ascii="Times New Roman" w:hAnsi="Times New Roman" w:cs="Times New Roman"/>
@@ -12,17 +11,19 @@
           <w:szCs w:val="36"/>
         </w:rPr>
       </w:pPr>
-      <w:r>
-        <w:rPr>
-          <w:rFonts w:cs="Times New Roman" w:ascii="Times New Roman" w:hAnsi="Times New Roman"/>
+    </w:p>
+    <w:p>
+      <w:pPr>
+        <w:jc w:val="center"/>
+        <w:rPr>
+          <w:rFonts w:ascii="Times New Roman" w:hAnsi="Times New Roman" w:cs="Times New Roman"/>
           <w:sz w:val="36"/>
           <w:szCs w:val="36"/>
         </w:rPr>
-      </w:r>
-    </w:p>
-    <w:p>
-      <w:pPr>
-        <w:pStyle w:val="Normal"/>
+      </w:pPr>
+    </w:p>
+    <w:p>
+      <w:pPr>
         <w:jc w:val="center"/>
         <w:rPr>
           <w:rFonts w:ascii="Times New Roman" w:hAnsi="Times New Roman" w:cs="Times New Roman"/>
@@ -30,17 +31,19 @@
           <w:szCs w:val="36"/>
         </w:rPr>
       </w:pPr>
-      <w:r>
-        <w:rPr>
-          <w:rFonts w:cs="Times New Roman" w:ascii="Times New Roman" w:hAnsi="Times New Roman"/>
+    </w:p>
+    <w:p>
+      <w:pPr>
+        <w:jc w:val="center"/>
+        <w:rPr>
+          <w:rFonts w:ascii="Times New Roman" w:hAnsi="Times New Roman" w:cs="Times New Roman"/>
           <w:sz w:val="36"/>
           <w:szCs w:val="36"/>
         </w:rPr>
-      </w:r>
-    </w:p>
-    <w:p>
-      <w:pPr>
-        <w:pStyle w:val="Normal"/>
+      </w:pPr>
+    </w:p>
+    <w:p>
+      <w:pPr>
         <w:jc w:val="center"/>
         <w:rPr>
           <w:rFonts w:ascii="Times New Roman" w:hAnsi="Times New Roman" w:cs="Times New Roman"/>
@@ -48,17 +51,19 @@
           <w:szCs w:val="36"/>
         </w:rPr>
       </w:pPr>
-      <w:r>
-        <w:rPr>
-          <w:rFonts w:cs="Times New Roman" w:ascii="Times New Roman" w:hAnsi="Times New Roman"/>
+    </w:p>
+    <w:p>
+      <w:pPr>
+        <w:jc w:val="center"/>
+        <w:rPr>
+          <w:rFonts w:ascii="Times New Roman" w:hAnsi="Times New Roman" w:cs="Times New Roman"/>
           <w:sz w:val="36"/>
           <w:szCs w:val="36"/>
         </w:rPr>
-      </w:r>
-    </w:p>
-    <w:p>
-      <w:pPr>
-        <w:pStyle w:val="Normal"/>
+      </w:pPr>
+    </w:p>
+    <w:p>
+      <w:pPr>
         <w:jc w:val="center"/>
         <w:rPr>
           <w:rFonts w:ascii="Times New Roman" w:hAnsi="Times New Roman" w:cs="Times New Roman"/>
@@ -66,17 +71,19 @@
           <w:szCs w:val="36"/>
         </w:rPr>
       </w:pPr>
-      <w:r>
-        <w:rPr>
-          <w:rFonts w:cs="Times New Roman" w:ascii="Times New Roman" w:hAnsi="Times New Roman"/>
+    </w:p>
+    <w:p>
+      <w:pPr>
+        <w:jc w:val="center"/>
+        <w:rPr>
+          <w:rFonts w:ascii="Times New Roman" w:hAnsi="Times New Roman" w:cs="Times New Roman"/>
           <w:sz w:val="36"/>
           <w:szCs w:val="36"/>
         </w:rPr>
-      </w:r>
-    </w:p>
-    <w:p>
-      <w:pPr>
-        <w:pStyle w:val="Normal"/>
+      </w:pPr>
+    </w:p>
+    <w:p>
+      <w:pPr>
         <w:jc w:val="center"/>
         <w:rPr>
           <w:rFonts w:ascii="Times New Roman" w:hAnsi="Times New Roman" w:cs="Times New Roman"/>
@@ -84,206 +91,137 @@
           <w:szCs w:val="36"/>
         </w:rPr>
       </w:pPr>
-      <w:r>
-        <w:rPr>
-          <w:rFonts w:cs="Times New Roman" w:ascii="Times New Roman" w:hAnsi="Times New Roman"/>
+    </w:p>
+    <w:p>
+      <w:pPr>
+        <w:jc w:val="center"/>
+        <w:rPr>
+          <w:rFonts w:ascii="Times New Roman" w:hAnsi="Times New Roman" w:cs="Times New Roman"/>
           <w:sz w:val="36"/>
           <w:szCs w:val="36"/>
         </w:rPr>
-      </w:r>
-    </w:p>
-    <w:p>
-      <w:pPr>
-        <w:pStyle w:val="Normal"/>
-        <w:jc w:val="center"/>
+      </w:pPr>
+      <w:r>
         <w:rPr>
           <w:rFonts w:ascii="Times New Roman" w:hAnsi="Times New Roman" w:cs="Times New Roman"/>
           <w:sz w:val="36"/>
           <w:szCs w:val="36"/>
         </w:rPr>
-      </w:pPr>
-      <w:r>
-        <w:rPr>
-          <w:rFonts w:cs="Times New Roman" w:ascii="Times New Roman" w:hAnsi="Times New Roman"/>
+        <w:t>CS1980 – Hardware / Software Interface</w:t>
+      </w:r>
+    </w:p>
+    <w:p>
+      <w:pPr>
+        <w:jc w:val="center"/>
+        <w:rPr>
+          <w:rFonts w:ascii="Times New Roman" w:hAnsi="Times New Roman" w:cs="Times New Roman"/>
           <w:sz w:val="36"/>
           <w:szCs w:val="36"/>
         </w:rPr>
-      </w:r>
-    </w:p>
-    <w:p>
-      <w:pPr>
-        <w:pStyle w:val="Normal"/>
-        <w:jc w:val="center"/>
+      </w:pPr>
+      <w:r>
         <w:rPr>
           <w:rFonts w:ascii="Times New Roman" w:hAnsi="Times New Roman" w:cs="Times New Roman"/>
           <w:sz w:val="36"/>
           <w:szCs w:val="36"/>
         </w:rPr>
-      </w:pPr>
-      <w:r>
-        <w:rPr>
-          <w:rFonts w:cs="Times New Roman" w:ascii="Times New Roman" w:hAnsi="Times New Roman"/>
+        <w:t>Deliverable 2 – Midterm Update</w:t>
+      </w:r>
+    </w:p>
+    <w:p>
+      <w:pPr>
+        <w:jc w:val="center"/>
+        <w:rPr>
+          <w:rFonts w:ascii="Times New Roman" w:hAnsi="Times New Roman" w:cs="Times New Roman"/>
           <w:sz w:val="36"/>
           <w:szCs w:val="36"/>
         </w:rPr>
-      </w:r>
-    </w:p>
-    <w:p>
-      <w:pPr>
-        <w:pStyle w:val="Normal"/>
-        <w:jc w:val="center"/>
+      </w:pPr>
+      <w:r>
         <w:rPr>
           <w:rFonts w:ascii="Times New Roman" w:hAnsi="Times New Roman" w:cs="Times New Roman"/>
           <w:sz w:val="36"/>
           <w:szCs w:val="36"/>
         </w:rPr>
-      </w:pPr>
-      <w:r>
-        <w:rPr>
-          <w:rFonts w:cs="Times New Roman" w:ascii="Times New Roman" w:hAnsi="Times New Roman"/>
+        <w:t>Rob Colleran, Eric Hochendoner, Andrew Panzl</w:t>
+      </w:r>
+    </w:p>
+    <w:p>
+      <w:pPr>
+        <w:jc w:val="center"/>
+        <w:rPr>
+          <w:rFonts w:ascii="Times New Roman" w:hAnsi="Times New Roman" w:cs="Times New Roman"/>
           <w:sz w:val="36"/>
           <w:szCs w:val="36"/>
         </w:rPr>
-      </w:r>
-    </w:p>
-    <w:p>
-      <w:pPr>
-        <w:pStyle w:val="Normal"/>
-        <w:jc w:val="center"/>
+      </w:pPr>
+      <w:r>
         <w:rPr>
           <w:rFonts w:ascii="Times New Roman" w:hAnsi="Times New Roman" w:cs="Times New Roman"/>
           <w:sz w:val="36"/>
           <w:szCs w:val="36"/>
         </w:rPr>
-      </w:pPr>
-      <w:r>
-        <w:rPr>
-          <w:rFonts w:cs="Times New Roman" w:ascii="Times New Roman" w:hAnsi="Times New Roman"/>
+        <w:t>POC: Don Bullock</w:t>
+      </w:r>
+    </w:p>
+    <w:p>
+      <w:pPr>
+        <w:rPr>
+          <w:rFonts w:ascii="Times New Roman" w:hAnsi="Times New Roman" w:cs="Times New Roman"/>
           <w:sz w:val="36"/>
           <w:szCs w:val="36"/>
         </w:rPr>
-      </w:r>
-    </w:p>
-    <w:p>
-      <w:pPr>
-        <w:pStyle w:val="Normal"/>
-        <w:jc w:val="center"/>
-        <w:rPr>
-          <w:rFonts w:ascii="Times New Roman" w:hAnsi="Times New Roman" w:cs="Times New Roman"/>
-          <w:sz w:val="36"/>
-          <w:szCs w:val="36"/>
-        </w:rPr>
-      </w:pPr>
-      <w:r>
-        <w:rPr>
-          <w:rFonts w:cs="Times New Roman" w:ascii="Times New Roman" w:hAnsi="Times New Roman"/>
-          <w:sz w:val="36"/>
-          <w:szCs w:val="36"/>
-        </w:rPr>
-        <w:t>CS1980 – Hardware / Software Interface</w:t>
-      </w:r>
-    </w:p>
-    <w:p>
-      <w:pPr>
-        <w:pStyle w:val="Normal"/>
-        <w:jc w:val="center"/>
-        <w:rPr>
-          <w:rFonts w:ascii="Times New Roman" w:hAnsi="Times New Roman" w:cs="Times New Roman"/>
-          <w:sz w:val="36"/>
-          <w:szCs w:val="36"/>
-        </w:rPr>
-      </w:pPr>
-      <w:r>
-        <w:rPr>
-          <w:rFonts w:cs="Times New Roman" w:ascii="Times New Roman" w:hAnsi="Times New Roman"/>
-          <w:sz w:val="36"/>
-          <w:szCs w:val="36"/>
-        </w:rPr>
-        <w:t>Deliverable 2 – Midterm Update</w:t>
-      </w:r>
-    </w:p>
-    <w:p>
-      <w:pPr>
-        <w:pStyle w:val="Normal"/>
-        <w:jc w:val="center"/>
-        <w:rPr>
-          <w:rFonts w:ascii="Times New Roman" w:hAnsi="Times New Roman" w:cs="Times New Roman"/>
-          <w:sz w:val="36"/>
-          <w:szCs w:val="36"/>
-        </w:rPr>
-      </w:pPr>
-      <w:r>
-        <w:rPr>
-          <w:rFonts w:cs="Times New Roman" w:ascii="Times New Roman" w:hAnsi="Times New Roman"/>
-          <w:sz w:val="36"/>
-          <w:szCs w:val="36"/>
-        </w:rPr>
-        <w:t>Rob Colleran, Eric Hochendoner, Andrew Panzl</w:t>
-      </w:r>
-    </w:p>
-    <w:p>
-      <w:pPr>
-        <w:pStyle w:val="Normal"/>
-        <w:jc w:val="center"/>
-        <w:rPr>
-          <w:rFonts w:ascii="Times New Roman" w:hAnsi="Times New Roman" w:cs="Times New Roman"/>
-          <w:sz w:val="36"/>
-          <w:szCs w:val="36"/>
-        </w:rPr>
-      </w:pPr>
-      <w:r>
-        <w:rPr>
-          <w:rFonts w:cs="Times New Roman" w:ascii="Times New Roman" w:hAnsi="Times New Roman"/>
-          <w:sz w:val="36"/>
-          <w:szCs w:val="36"/>
-        </w:rPr>
-        <w:t>POC: Don Bullock</w:t>
-      </w:r>
-    </w:p>
-    <w:p>
-      <w:pPr>
-        <w:pStyle w:val="Normal"/>
-        <w:rPr>
-          <w:rFonts w:ascii="Times New Roman" w:hAnsi="Times New Roman" w:cs="Times New Roman"/>
-          <w:sz w:val="36"/>
-          <w:szCs w:val="36"/>
-        </w:rPr>
-      </w:pPr>
-      <w:r>
-        <w:rPr>
-          <w:rFonts w:cs="Times New Roman" w:ascii="Times New Roman" w:hAnsi="Times New Roman"/>
-          <w:sz w:val="36"/>
-          <w:szCs w:val="36"/>
-        </w:rPr>
-      </w:r>
+      </w:pPr>
       <w:r>
         <w:br w:type="page"/>
       </w:r>
     </w:p>
     <w:p>
       <w:pPr>
-        <w:pStyle w:val="Normal"/>
-        <w:spacing w:lineRule="auto" w:line="480"/>
-        <w:rPr>
-          <w:rFonts w:ascii="Times New Roman" w:hAnsi="Times New Roman" w:cs="Times New Roman"/>
-          <w:sz w:val="24"/>
-          <w:szCs w:val="24"/>
-        </w:rPr>
-      </w:pPr>
-      <w:r>
-        <w:rPr>
-          <w:rFonts w:cs="Times New Roman" w:ascii="Times New Roman" w:hAnsi="Times New Roman"/>
-          <w:sz w:val="24"/>
-          <w:szCs w:val="24"/>
-        </w:rPr>
+        <w:spacing w:line="480" w:lineRule="auto"/>
+        <w:rPr>
+          <w:rFonts w:ascii="Times New Roman" w:hAnsi="Times New Roman" w:cs="Times New Roman"/>
+          <w:sz w:val="24"/>
+          <w:szCs w:val="24"/>
+        </w:rPr>
+      </w:pPr>
+      <w:r>
+        <w:rPr>
+          <w:rFonts w:ascii="Times New Roman" w:hAnsi="Times New Roman" w:cs="Times New Roman"/>
+          <w:sz w:val="24"/>
+          <w:szCs w:val="24"/>
+        </w:rPr>
+        <w:lastRenderedPageBreak/>
         <w:tab/>
-        <w:t xml:space="preserve">Our team is currently in the early development and design stages of this project. No user stories have been fully implemented but much of the division of labor and general design of the project has been established. Much of our time so far has been spent coming to agreements on work division, user story prioritization, and design aspects. This involved creating documents, including a System Requirements Specification (SRS), System Design Document (SDD), Statement of Work (SOW), and Working Agreement. Creating the SDD, in particular, required us to map out a lot of design aspects (languages, libraries, scope and modules of each software component, etc.) ahead of time. </w:t>
-      </w:r>
-    </w:p>
-    <w:p>
-      <w:pPr>
-        <w:pStyle w:val="Normal"/>
-        <w:spacing w:lineRule="auto" w:line="480"/>
+      </w:r>
+      <w:r>
+        <w:rPr>
+          <w:rFonts w:ascii="Times New Roman" w:hAnsi="Times New Roman" w:cs="Times New Roman"/>
+          <w:sz w:val="24"/>
+          <w:szCs w:val="24"/>
+        </w:rPr>
+        <w:t>Our team is currently in the early development and design stages of this project. No user stories have been fully implemented but much of the division of labor and general design of the project has been established. Much of our time so far has been spent c</w:t>
+      </w:r>
+      <w:r>
+        <w:rPr>
+          <w:rFonts w:ascii="Times New Roman" w:hAnsi="Times New Roman" w:cs="Times New Roman"/>
+          <w:sz w:val="24"/>
+          <w:szCs w:val="24"/>
+        </w:rPr>
+        <w:t>oming to agreements on work division, user story prioritization, and design aspects. This involved creating documents, including a System Requirements Specification (SRS), System Design Document (SDD), Statement of Work (SOW), and Working Agreement. Creati</w:t>
+      </w:r>
+      <w:r>
+        <w:rPr>
+          <w:rFonts w:ascii="Times New Roman" w:hAnsi="Times New Roman" w:cs="Times New Roman"/>
+          <w:sz w:val="24"/>
+          <w:szCs w:val="24"/>
+        </w:rPr>
+        <w:t xml:space="preserve">ng the SDD, in particular, required us to map out a lot of design aspects (languages, libraries, scope and modules of each software component, etc.) ahead of time. </w:t>
+      </w:r>
+    </w:p>
+    <w:p>
+      <w:pPr>
+        <w:spacing w:line="480" w:lineRule="auto"/>
         <w:ind w:firstLine="720"/>
         <w:rPr>
           <w:rFonts w:ascii="Times New Roman" w:hAnsi="Times New Roman" w:cs="Times New Roman"/>
@@ -293,33 +231,142 @@
       </w:pPr>
       <w:r>
         <w:rPr>
-          <w:rFonts w:cs="Times New Roman" w:ascii="Times New Roman" w:hAnsi="Times New Roman"/>
-          <w:sz w:val="24"/>
-          <w:szCs w:val="24"/>
-        </w:rPr>
-        <w:t xml:space="preserve">Some new user stories needed to be added based on new information from our POC. For example, he decided that sockets should be used for any and all communication between the software components. He also specified a few libraries that he wanted us to use. While he typically has avoided specifying implementation details in the past, he felt these were necessary to keep the project on track as we were continually learning about the hardware and how to communicate with it. A few user stories were also removed based on our progress so far. The POC is no longer requiring us to write code to invert the raspberry pi’s wifi adapter and no longer requires the logic engine to accept input of absolute angle locations. These were removed due to time constraints and the fact that they were considered very optional from the start. </w:t>
-      </w:r>
-    </w:p>
-    <w:p>
-      <w:pPr>
-        <w:pStyle w:val="Normal"/>
-        <w:spacing w:lineRule="auto" w:line="480"/>
+          <w:rFonts w:ascii="Times New Roman" w:hAnsi="Times New Roman" w:cs="Times New Roman"/>
+          <w:sz w:val="24"/>
+          <w:szCs w:val="24"/>
+        </w:rPr>
+        <w:t>Some new user stories needed to be added based on new information from our POC. For example</w:t>
+      </w:r>
+      <w:r>
+        <w:rPr>
+          <w:rFonts w:ascii="Times New Roman" w:hAnsi="Times New Roman" w:cs="Times New Roman"/>
+          <w:sz w:val="24"/>
+          <w:szCs w:val="24"/>
+        </w:rPr>
+        <w:t xml:space="preserve">, he decided that sockets should be used for any and all communication between the software components. He also specified a few libraries that he wanted us to use. While he typically has avoided specifying implementation details in the past, he felt these </w:t>
+      </w:r>
+      <w:r>
+        <w:rPr>
+          <w:rFonts w:ascii="Times New Roman" w:hAnsi="Times New Roman" w:cs="Times New Roman"/>
+          <w:sz w:val="24"/>
+          <w:szCs w:val="24"/>
+        </w:rPr>
+        <w:t xml:space="preserve">were necessary to keep the project on track as we were continually learning about the hardware and how to communicate with it. A few user stories were also removed based on our progress so far. The POC is no longer requiring us to write code to invert the </w:t>
+      </w:r>
+      <w:r>
+        <w:rPr>
+          <w:rFonts w:ascii="Times New Roman" w:hAnsi="Times New Roman" w:cs="Times New Roman"/>
+          <w:sz w:val="24"/>
+          <w:szCs w:val="24"/>
+        </w:rPr>
+        <w:t xml:space="preserve">raspberry pi’s wifi adapter and no longer requires the logic engine to accept input of absolute angle locations. These were removed due to time constraints and the fact that they were considered very optional from the start. </w:t>
+      </w:r>
+    </w:p>
+    <w:p>
+      <w:pPr>
+        <w:spacing w:line="480" w:lineRule="auto"/>
         <w:ind w:firstLine="720"/>
-        <w:rPr/>
-      </w:pPr>
-      <w:r>
-        <w:rPr>
-          <w:rFonts w:cs="Times New Roman" w:ascii="Times New Roman" w:hAnsi="Times New Roman"/>
-          <w:sz w:val="24"/>
-          <w:szCs w:val="24"/>
-        </w:rPr>
-        <w:t xml:space="preserve">Early changes made to user stories were inflicted due to group size. Coming into the project, the client/mentor openly stated that project was intended for a project group of five to eight people. At a current max, there is a working group of three. To better accommodate a smaller group size, certain roles were eliminated and others combined to evenly distribute the work load. This was done successfully however it also meant eliminating avoidable tasks. The roles shown in &lt;Figure A. &gt; are the resulting roles: hardware, software, and web interface. </w:t>
-      </w:r>
-    </w:p>
-    <w:p>
-      <w:pPr>
-        <w:pStyle w:val="Normal"/>
-        <w:spacing w:lineRule="auto" w:line="480"/>
+      </w:pPr>
+      <w:r>
+        <w:rPr>
+          <w:rFonts w:ascii="Times New Roman" w:hAnsi="Times New Roman" w:cs="Times New Roman"/>
+          <w:sz w:val="24"/>
+          <w:szCs w:val="24"/>
+        </w:rPr>
+        <w:t>Early changes made to user sto</w:t>
+      </w:r>
+      <w:r>
+        <w:rPr>
+          <w:rFonts w:ascii="Times New Roman" w:hAnsi="Times New Roman" w:cs="Times New Roman"/>
+          <w:sz w:val="24"/>
+          <w:szCs w:val="24"/>
+        </w:rPr>
+        <w:t>ries were</w:t>
+      </w:r>
+      <w:r>
+        <w:rPr>
+          <w:rFonts w:ascii="Times New Roman" w:hAnsi="Times New Roman" w:cs="Times New Roman"/>
+          <w:sz w:val="24"/>
+          <w:szCs w:val="24"/>
+        </w:rPr>
+        <w:t xml:space="preserve"> due to group size. Coming into the project, the </w:t>
+      </w:r>
+      <w:r>
+        <w:rPr>
+          <w:rFonts w:ascii="Times New Roman" w:hAnsi="Times New Roman" w:cs="Times New Roman"/>
+          <w:sz w:val="24"/>
+          <w:szCs w:val="24"/>
+        </w:rPr>
+        <w:t>POC</w:t>
+      </w:r>
+      <w:r>
+        <w:rPr>
+          <w:rFonts w:ascii="Times New Roman" w:hAnsi="Times New Roman" w:cs="Times New Roman"/>
+          <w:sz w:val="24"/>
+          <w:szCs w:val="24"/>
+        </w:rPr>
+        <w:t xml:space="preserve"> stated that </w:t>
+      </w:r>
+      <w:r>
+        <w:rPr>
+          <w:rFonts w:ascii="Times New Roman" w:hAnsi="Times New Roman" w:cs="Times New Roman"/>
+          <w:sz w:val="24"/>
+          <w:szCs w:val="24"/>
+        </w:rPr>
+        <w:t xml:space="preserve">this </w:t>
+      </w:r>
+      <w:r>
+        <w:rPr>
+          <w:rFonts w:ascii="Times New Roman" w:hAnsi="Times New Roman" w:cs="Times New Roman"/>
+          <w:sz w:val="24"/>
+          <w:szCs w:val="24"/>
+        </w:rPr>
+        <w:t xml:space="preserve">project was intended for a project group of five to eight people. </w:t>
+      </w:r>
+      <w:r>
+        <w:rPr>
+          <w:rFonts w:ascii="Times New Roman" w:hAnsi="Times New Roman" w:cs="Times New Roman"/>
+          <w:sz w:val="24"/>
+          <w:szCs w:val="24"/>
+        </w:rPr>
+        <w:t>Because there are only three of us</w:t>
+      </w:r>
+      <w:r>
+        <w:rPr>
+          <w:rFonts w:ascii="Times New Roman" w:hAnsi="Times New Roman" w:cs="Times New Roman"/>
+          <w:sz w:val="24"/>
+          <w:szCs w:val="24"/>
+        </w:rPr>
+        <w:t xml:space="preserve">, certain roles were eliminated and others combined to evenly distribute the work load. </w:t>
+      </w:r>
+      <w:r>
+        <w:rPr>
+          <w:rFonts w:ascii="Times New Roman" w:hAnsi="Times New Roman" w:cs="Times New Roman"/>
+          <w:sz w:val="24"/>
+          <w:szCs w:val="24"/>
+        </w:rPr>
+        <w:t>The roles shown in &lt;Figure A. &gt; are the result</w:t>
+      </w:r>
+      <w:r>
+        <w:rPr>
+          <w:rFonts w:ascii="Times New Roman" w:hAnsi="Times New Roman" w:cs="Times New Roman"/>
+          <w:sz w:val="24"/>
+          <w:szCs w:val="24"/>
+        </w:rPr>
+        <w:t>.</w:t>
+      </w:r>
+      <w:r>
+        <w:rPr>
+          <w:rFonts w:ascii="Times New Roman" w:hAnsi="Times New Roman" w:cs="Times New Roman"/>
+          <w:sz w:val="24"/>
+          <w:szCs w:val="24"/>
+        </w:rPr>
+        <w:t xml:space="preserve"> </w:t>
+      </w:r>
+    </w:p>
+    <w:p>
+      <w:pPr>
+        <w:spacing w:line="480" w:lineRule="auto"/>
         <w:ind w:firstLine="720"/>
         <w:rPr>
           <w:rFonts w:ascii="Times New Roman" w:hAnsi="Times New Roman" w:cs="Times New Roman"/>
@@ -328,16 +375,17 @@
         </w:rPr>
       </w:pPr>
       <w:r>
-        <w:rPr/>
-      </w:r>
-      <w:r>
+        <w:rPr>
+          <w:noProof/>
+        </w:rPr>
+        <w:lastRenderedPageBreak/>
         <mc:AlternateContent>
           <mc:Choice Requires="wps">
             <w:drawing>
-              <wp:anchor behindDoc="0" distT="0" distB="0" distL="0" distR="0" simplePos="0" locked="0" layoutInCell="1" allowOverlap="1" relativeHeight="2">
+              <wp:anchor distT="0" distB="0" distL="0" distR="0" simplePos="0" relativeHeight="2" behindDoc="0" locked="0" layoutInCell="1" allowOverlap="1">
                 <wp:simplePos x="0" y="0"/>
-                <wp:positionH relativeFrom="column">
-                  <wp:align>center</wp:align>
+                <wp:positionH relativeFrom="margin">
+                  <wp:align>right</wp:align>
                 </wp:positionH>
                 <wp:positionV relativeFrom="paragraph">
                   <wp:posOffset>635</wp:posOffset>
@@ -346,6 +394,7 @@
                 <wp:effectExtent l="0" t="0" r="0" b="0"/>
                 <wp:wrapSquare wrapText="largest"/>
                 <wp:docPr id="1" name="Frame1"/>
+                <wp:cNvGraphicFramePr/>
                 <a:graphic xmlns:a="http://schemas.openxmlformats.org/drawingml/2006/main">
                   <a:graphicData uri="http://schemas.microsoft.com/office/word/2010/wordprocessingShape">
                     <wps:wsp>
@@ -355,23 +404,25 @@
                           <a:off x="0" y="0"/>
                           <a:ext cx="5943600" cy="3423920"/>
                         </a:xfrm>
-                        <a:prstGeom prst="rect"/>
+                        <a:prstGeom prst="rect">
+                          <a:avLst/>
+                        </a:prstGeom>
                       </wps:spPr>
                       <wps:txbx>
                         <w:txbxContent>
                           <w:p>
                             <w:pPr>
                               <w:pStyle w:val="Figure"/>
-                              <w:spacing w:before="120" w:after="120"/>
-                              <w:rPr/>
                             </w:pPr>
                             <w:r>
-                              <w:rPr/>
+                              <w:rPr>
+                                <w:noProof/>
+                              </w:rPr>
                               <w:drawing>
                                 <wp:inline distT="0" distB="0" distL="0" distR="0">
                                   <wp:extent cx="5943600" cy="3108960"/>
                                   <wp:effectExtent l="0" t="0" r="0" b="0"/>
-                                  <wp:docPr id="2" name="Image1" descr=""/>
+                                  <wp:docPr id="4" name="Picture 4"/>
                                   <wp:cNvGraphicFramePr>
                                     <a:graphicFrameLocks xmlns:a="http://schemas.openxmlformats.org/drawingml/2006/main" noChangeAspect="1"/>
                                   </wp:cNvGraphicFramePr>
@@ -379,18 +430,124 @@
                                     <a:graphicData uri="http://schemas.openxmlformats.org/drawingml/2006/picture">
                                       <pic:pic xmlns:pic="http://schemas.openxmlformats.org/drawingml/2006/picture">
                                         <pic:nvPicPr>
-                                          <pic:cNvPr id="2" name="Image1" descr=""/>
-                                          <pic:cNvPicPr>
-                                            <a:picLocks noChangeAspect="1" noChangeArrowheads="1"/>
-                                          </pic:cNvPicPr>
+                                          <pic:cNvPr id="4" name="layout_names.png"/>
+                                          <pic:cNvPicPr/>
                                         </pic:nvPicPr>
                                         <pic:blipFill>
-                                          <a:blip r:embed="rId2"/>
+                                          <a:blip r:embed="rId4">
+                                            <a:extLst>
+                                              <a:ext uri="{28A0092B-C50C-407E-A947-70E740481C1C}">
+                                                <a14:useLocalDpi xmlns:a14="http://schemas.microsoft.com/office/drawing/2010/main" val="0"/>
+                                              </a:ext>
+                                            </a:extLst>
+                                          </a:blip>
                                           <a:stretch>
                                             <a:fillRect/>
                                           </a:stretch>
                                         </pic:blipFill>
-                                        <pic:spPr bwMode="auto">
+                                        <pic:spPr>
+                                          <a:xfrm>
+                                            <a:off x="0" y="0"/>
+                                            <a:ext cx="5943600" cy="3108960"/>
+                                          </a:xfrm>
+                                          <a:prstGeom prst="rect">
+                                            <a:avLst/>
+                                          </a:prstGeom>
+                                        </pic:spPr>
+                                      </pic:pic>
+                                    </a:graphicData>
+                                  </a:graphic>
+                                </wp:inline>
+                              </w:drawing>
+                            </w:r>
+                          </w:p>
+                          <w:p>
+                            <w:pPr>
+                              <w:pStyle w:val="Figure"/>
+                            </w:pPr>
+                          </w:p>
+                          <w:p>
+                            <w:pPr>
+                              <w:pStyle w:val="Figure"/>
+                            </w:pPr>
+                          </w:p>
+                          <w:p>
+                            <w:pPr>
+                              <w:pStyle w:val="Figure"/>
+                            </w:pPr>
+                          </w:p>
+                          <w:p>
+                            <w:pPr>
+                              <w:pStyle w:val="Figure"/>
+                            </w:pPr>
+                          </w:p>
+                          <w:p>
+                            <w:pPr>
+                              <w:pStyle w:val="Figure"/>
+                            </w:pPr>
+                          </w:p>
+                          <w:p>
+                            <w:pPr>
+                              <w:pStyle w:val="Figure"/>
+                            </w:pPr>
+                          </w:p>
+                          <w:p>
+                            <w:pPr>
+                              <w:pStyle w:val="Figure"/>
+                            </w:pPr>
+                          </w:p>
+                          <w:p>
+                            <w:pPr>
+                              <w:pStyle w:val="Figure"/>
+                            </w:pPr>
+                          </w:p>
+                          <w:p>
+                            <w:pPr>
+                              <w:pStyle w:val="Figure"/>
+                            </w:pPr>
+                          </w:p>
+                          <w:p>
+                            <w:pPr>
+                              <w:pStyle w:val="Figure"/>
+                            </w:pPr>
+                          </w:p>
+                          <w:p>
+                            <w:pPr>
+                              <w:pStyle w:val="Figure"/>
+                            </w:pPr>
+                            <w:r>
+                              <w:rPr>
+                                <w:noProof/>
+                                <w:vanish/>
+                              </w:rPr>
+                              <w:drawing>
+                                <wp:inline distT="0" distB="0" distL="0" distR="0">
+                                  <wp:extent cx="5943600" cy="3108960"/>
+                                  <wp:effectExtent l="0" t="0" r="0" b="0"/>
+                                  <wp:docPr id="3" name="Picture 3"/>
+                                  <wp:cNvGraphicFramePr>
+                                    <a:graphicFrameLocks xmlns:a="http://schemas.openxmlformats.org/drawingml/2006/main" noChangeAspect="1"/>
+                                  </wp:cNvGraphicFramePr>
+                                  <a:graphic xmlns:a="http://schemas.openxmlformats.org/drawingml/2006/main">
+                                    <a:graphicData uri="http://schemas.openxmlformats.org/drawingml/2006/picture">
+                                      <pic:pic xmlns:pic="http://schemas.openxmlformats.org/drawingml/2006/picture">
+                                        <pic:nvPicPr>
+                                          <pic:cNvPr id="3" name="layout_names.png"/>
+                                          <pic:cNvPicPr/>
+                                        </pic:nvPicPr>
+                                        <pic:blipFill>
+                                          <a:blip r:embed="rId4">
+                                            <a:extLst>
+                                              <a:ext uri="{28A0092B-C50C-407E-A947-70E740481C1C}">
+                                                <a14:useLocalDpi xmlns:a14="http://schemas.microsoft.com/office/drawing/2010/main" val="0"/>
+                                              </a:ext>
+                                            </a:extLst>
+                                          </a:blip>
+                                          <a:stretch>
+                                            <a:fillRect/>
+                                          </a:stretch>
+                                        </pic:blipFill>
+                                        <pic:spPr>
                                           <a:xfrm>
                                             <a:off x="0" y="0"/>
                                             <a:ext cx="5943600" cy="3108960"/>
@@ -412,15 +569,13 @@
                               <w:br/>
                             </w:r>
                             <w:r>
-                              <w:rPr/>
                               <w:t xml:space="preserve">Figure </w:t>
                             </w:r>
                             <w:r>
-                              <w:rPr/>
                               <w:fldChar w:fldCharType="begin"/>
                             </w:r>
                             <w:r>
-                              <w:instrText> SEQ Figure \* ALPHABETIC </w:instrText>
+                              <w:instrText>SEQ Figure \* ALPHABETIC</w:instrText>
                             </w:r>
                             <w:r>
                               <w:fldChar w:fldCharType="separate"/>
@@ -432,13 +587,12 @@
                               <w:fldChar w:fldCharType="end"/>
                             </w:r>
                             <w:r>
-                              <w:rPr/>
                               <w:t>: System Design Diagram</w:t>
                             </w:r>
                           </w:p>
                         </w:txbxContent>
                       </wps:txbx>
-                      <wps:bodyPr anchor="t" lIns="0" tIns="0" rIns="0" bIns="0">
+                      <wps:bodyPr lIns="0" tIns="0" rIns="0" bIns="0" anchor="t">
                         <a:noAutofit/>
                       </wps:bodyPr>
                     </wps:wsp>
@@ -449,22 +603,26 @@
           </mc:Choice>
           <mc:Fallback>
             <w:pict>
-              <v:rect style="position:absolute;rotation:0;width:468pt;height:269.6pt;mso-wrap-distance-left:0pt;mso-wrap-distance-right:0pt;mso-wrap-distance-top:0pt;mso-wrap-distance-bottom:0pt;margin-top:0pt;mso-position-vertical:top;mso-position-vertical-relative:text;margin-left:0pt;mso-position-horizontal:center;mso-position-horizontal-relative:text">
-                <v:textbox inset="0in,0in,0in,0in">
+              <v:shapetype id="_x0000_t202" coordsize="21600,21600" o:spt="202" path="m,l,21600r21600,l21600,xe">
+                <v:stroke joinstyle="miter"/>
+                <v:path gradientshapeok="t" o:connecttype="rect"/>
+              </v:shapetype>
+              <v:shape id="Frame1" o:spid="_x0000_s1026" type="#_x0000_t202" style="position:absolute;left:0;text-align:left;margin-left:416.8pt;margin-top:.05pt;width:468pt;height:269.6pt;z-index:2;visibility:visible;mso-wrap-style:square;mso-wrap-distance-left:0;mso-wrap-distance-top:0;mso-wrap-distance-right:0;mso-wrap-distance-bottom:0;mso-position-horizontal:right;mso-position-horizontal-relative:margin;mso-position-vertical:absolute;mso-position-vertical-relative:text;v-text-anchor:top" o:gfxdata="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" filled="f" stroked="f">
+                <v:textbox inset="0,0,0,0">
                   <w:txbxContent>
                     <w:p>
                       <w:pPr>
                         <w:pStyle w:val="Figure"/>
-                        <w:spacing w:before="120" w:after="120"/>
-                        <w:rPr/>
                       </w:pPr>
                       <w:r>
-                        <w:rPr/>
+                        <w:rPr>
+                          <w:noProof/>
+                        </w:rPr>
                         <w:drawing>
                           <wp:inline distT="0" distB="0" distL="0" distR="0">
                             <wp:extent cx="5943600" cy="3108960"/>
                             <wp:effectExtent l="0" t="0" r="0" b="0"/>
-                            <wp:docPr id="3" name="Image1" descr=""/>
+                            <wp:docPr id="4" name="Picture 4"/>
                             <wp:cNvGraphicFramePr>
                               <a:graphicFrameLocks xmlns:a="http://schemas.openxmlformats.org/drawingml/2006/main" noChangeAspect="1"/>
                             </wp:cNvGraphicFramePr>
@@ -472,18 +630,124 @@
                               <a:graphicData uri="http://schemas.openxmlformats.org/drawingml/2006/picture">
                                 <pic:pic xmlns:pic="http://schemas.openxmlformats.org/drawingml/2006/picture">
                                   <pic:nvPicPr>
-                                    <pic:cNvPr id="3" name="Image1" descr=""/>
-                                    <pic:cNvPicPr>
-                                      <a:picLocks noChangeAspect="1" noChangeArrowheads="1"/>
-                                    </pic:cNvPicPr>
+                                    <pic:cNvPr id="4" name="layout_names.png"/>
+                                    <pic:cNvPicPr/>
                                   </pic:nvPicPr>
                                   <pic:blipFill>
-                                    <a:blip r:embed="rId2"/>
+                                    <a:blip r:embed="rId4">
+                                      <a:extLst>
+                                        <a:ext uri="{28A0092B-C50C-407E-A947-70E740481C1C}">
+                                          <a14:useLocalDpi xmlns:a14="http://schemas.microsoft.com/office/drawing/2010/main" val="0"/>
+                                        </a:ext>
+                                      </a:extLst>
+                                    </a:blip>
                                     <a:stretch>
                                       <a:fillRect/>
                                     </a:stretch>
                                   </pic:blipFill>
-                                  <pic:spPr bwMode="auto">
+                                  <pic:spPr>
+                                    <a:xfrm>
+                                      <a:off x="0" y="0"/>
+                                      <a:ext cx="5943600" cy="3108960"/>
+                                    </a:xfrm>
+                                    <a:prstGeom prst="rect">
+                                      <a:avLst/>
+                                    </a:prstGeom>
+                                  </pic:spPr>
+                                </pic:pic>
+                              </a:graphicData>
+                            </a:graphic>
+                          </wp:inline>
+                        </w:drawing>
+                      </w:r>
+                    </w:p>
+                    <w:p>
+                      <w:pPr>
+                        <w:pStyle w:val="Figure"/>
+                      </w:pPr>
+                    </w:p>
+                    <w:p>
+                      <w:pPr>
+                        <w:pStyle w:val="Figure"/>
+                      </w:pPr>
+                    </w:p>
+                    <w:p>
+                      <w:pPr>
+                        <w:pStyle w:val="Figure"/>
+                      </w:pPr>
+                    </w:p>
+                    <w:p>
+                      <w:pPr>
+                        <w:pStyle w:val="Figure"/>
+                      </w:pPr>
+                    </w:p>
+                    <w:p>
+                      <w:pPr>
+                        <w:pStyle w:val="Figure"/>
+                      </w:pPr>
+                    </w:p>
+                    <w:p>
+                      <w:pPr>
+                        <w:pStyle w:val="Figure"/>
+                      </w:pPr>
+                    </w:p>
+                    <w:p>
+                      <w:pPr>
+                        <w:pStyle w:val="Figure"/>
+                      </w:pPr>
+                    </w:p>
+                    <w:p>
+                      <w:pPr>
+                        <w:pStyle w:val="Figure"/>
+                      </w:pPr>
+                    </w:p>
+                    <w:p>
+                      <w:pPr>
+                        <w:pStyle w:val="Figure"/>
+                      </w:pPr>
+                    </w:p>
+                    <w:p>
+                      <w:pPr>
+                        <w:pStyle w:val="Figure"/>
+                      </w:pPr>
+                    </w:p>
+                    <w:p>
+                      <w:pPr>
+                        <w:pStyle w:val="Figure"/>
+                      </w:pPr>
+                      <w:r>
+                        <w:rPr>
+                          <w:noProof/>
+                          <w:vanish/>
+                        </w:rPr>
+                        <w:drawing>
+                          <wp:inline distT="0" distB="0" distL="0" distR="0">
+                            <wp:extent cx="5943600" cy="3108960"/>
+                            <wp:effectExtent l="0" t="0" r="0" b="0"/>
+                            <wp:docPr id="3" name="Picture 3"/>
+                            <wp:cNvGraphicFramePr>
+                              <a:graphicFrameLocks xmlns:a="http://schemas.openxmlformats.org/drawingml/2006/main" noChangeAspect="1"/>
+                            </wp:cNvGraphicFramePr>
+                            <a:graphic xmlns:a="http://schemas.openxmlformats.org/drawingml/2006/main">
+                              <a:graphicData uri="http://schemas.openxmlformats.org/drawingml/2006/picture">
+                                <pic:pic xmlns:pic="http://schemas.openxmlformats.org/drawingml/2006/picture">
+                                  <pic:nvPicPr>
+                                    <pic:cNvPr id="3" name="layout_names.png"/>
+                                    <pic:cNvPicPr/>
+                                  </pic:nvPicPr>
+                                  <pic:blipFill>
+                                    <a:blip r:embed="rId4">
+                                      <a:extLst>
+                                        <a:ext uri="{28A0092B-C50C-407E-A947-70E740481C1C}">
+                                          <a14:useLocalDpi xmlns:a14="http://schemas.microsoft.com/office/drawing/2010/main" val="0"/>
+                                        </a:ext>
+                                      </a:extLst>
+                                    </a:blip>
+                                    <a:stretch>
+                                      <a:fillRect/>
+                                    </a:stretch>
+                                  </pic:blipFill>
+                                  <pic:spPr>
                                     <a:xfrm>
                                       <a:off x="0" y="0"/>
                                       <a:ext cx="5943600" cy="3108960"/>
@@ -505,15 +769,13 @@
                         <w:br/>
                       </w:r>
                       <w:r>
-                        <w:rPr/>
                         <w:t xml:space="preserve">Figure </w:t>
                       </w:r>
                       <w:r>
-                        <w:rPr/>
                         <w:fldChar w:fldCharType="begin"/>
                       </w:r>
                       <w:r>
-                        <w:instrText> SEQ Figure \* ALPHABETIC </w:instrText>
+                        <w:instrText>SEQ Figure \* ALPHABETIC</w:instrText>
                       </w:r>
                       <w:r>
                         <w:fldChar w:fldCharType="separate"/>
@@ -525,140 +787,203 @@
                         <w:fldChar w:fldCharType="end"/>
                       </w:r>
                       <w:r>
-                        <w:rPr/>
                         <w:t>: System Design Diagram</w:t>
                       </w:r>
                     </w:p>
                   </w:txbxContent>
                 </v:textbox>
-                <w10:wrap type="square" side="largest"/>
-              </v:rect>
+                <w10:wrap type="square" side="largest" anchorx="margin"/>
+              </v:shape>
             </w:pict>
           </mc:Fallback>
         </mc:AlternateContent>
       </w:r>
-    </w:p>
-    <w:p>
-      <w:pPr>
-        <w:pStyle w:val="Normal"/>
-        <w:spacing w:lineRule="auto" w:line="480"/>
+      <w:r>
+        <w:rPr>
+          <w:rFonts w:ascii="Times New Roman" w:hAnsi="Times New Roman" w:cs="Times New Roman"/>
+          <w:i/>
+          <w:sz w:val="24"/>
+          <w:szCs w:val="24"/>
+        </w:rPr>
+        <w:t>&lt;Figure A.&gt;</w:t>
+      </w:r>
+    </w:p>
+    <w:p>
+      <w:pPr>
+        <w:spacing w:line="480" w:lineRule="auto"/>
         <w:ind w:firstLine="720"/>
-        <w:rPr/>
-      </w:pPr>
-      <w:r>
-        <w:rPr>
-          <w:rFonts w:cs="Times New Roman" w:ascii="Times New Roman" w:hAnsi="Times New Roman"/>
-          <w:sz w:val="24"/>
-          <w:szCs w:val="24"/>
-        </w:rPr>
-        <w:t xml:space="preserve">As previously stated, a few user stories were also removed based on our progress so far. Some, three or four, weeks into the project, these changes were made to accommodate a slower than anticipated project pace. On a week-to-week basis, the mentor is clear to state expectations and goals for the next weekly meeting. This has been one of the more positive aspects of the project. To the current milestone, </w:t>
-      </w:r>
-      <w:r>
-        <w:rPr>
-          <w:rFonts w:cs="Times New Roman" w:ascii="Times New Roman" w:hAnsi="Times New Roman"/>
-          <w:sz w:val="24"/>
-          <w:szCs w:val="24"/>
-        </w:rPr>
-        <w:t xml:space="preserve">the </w:t>
-      </w:r>
-      <w:r>
-        <w:rPr>
-          <w:rFonts w:cs="Times New Roman" w:ascii="Times New Roman" w:hAnsi="Times New Roman"/>
-          <w:sz w:val="24"/>
-          <w:szCs w:val="24"/>
-        </w:rPr>
-        <w:t xml:space="preserve">majority of expectations have been to understand the professional engagements surrounding the project. These expectations include the documents listed, programmatic libraries intended to be used during development, and specific hardware features. Our team does feel that we could accomplish more and meet higher expectations than the ones set so far, so a quicker pace should hopefully be set for the future.  </w:t>
-      </w:r>
-    </w:p>
-    <w:p>
-      <w:pPr>
-        <w:pStyle w:val="Normal"/>
-        <w:spacing w:lineRule="auto" w:line="480"/>
+      </w:pPr>
+      <w:r>
+        <w:rPr>
+          <w:rFonts w:ascii="Times New Roman" w:hAnsi="Times New Roman" w:cs="Times New Roman"/>
+          <w:sz w:val="24"/>
+          <w:szCs w:val="24"/>
+        </w:rPr>
+        <w:t>Communication and work division have been some of our team’s strong points.</w:t>
+      </w:r>
+      <w:r>
+        <w:rPr>
+          <w:rFonts w:ascii="Times New Roman" w:hAnsi="Times New Roman" w:cs="Times New Roman"/>
+          <w:sz w:val="24"/>
+          <w:szCs w:val="24"/>
+        </w:rPr>
+        <w:t xml:space="preserve"> </w:t>
+      </w:r>
+      <w:r>
+        <w:rPr>
+          <w:rFonts w:ascii="Times New Roman" w:hAnsi="Times New Roman" w:cs="Times New Roman"/>
+          <w:sz w:val="24"/>
+          <w:szCs w:val="24"/>
+        </w:rPr>
+        <w:t xml:space="preserve">There have been no issues having weekly meetings, setting goals, </w:t>
+      </w:r>
+      <w:r>
+        <w:rPr>
+          <w:rFonts w:ascii="Times New Roman" w:hAnsi="Times New Roman" w:cs="Times New Roman"/>
+          <w:sz w:val="24"/>
+          <w:szCs w:val="24"/>
+        </w:rPr>
+        <w:t xml:space="preserve">getting feedback from the POC, or splitting up any task. </w:t>
+      </w:r>
+      <w:r>
+        <w:rPr>
+          <w:rFonts w:ascii="Times New Roman" w:hAnsi="Times New Roman" w:cs="Times New Roman"/>
+          <w:sz w:val="24"/>
+          <w:szCs w:val="24"/>
+        </w:rPr>
+        <w:t xml:space="preserve">However, due to our inexperience with the rigorous documentation process, our overall pace has been slow so far. Our team feels </w:t>
+      </w:r>
+      <w:r>
+        <w:rPr>
+          <w:rFonts w:ascii="Times New Roman" w:hAnsi="Times New Roman" w:cs="Times New Roman"/>
+          <w:sz w:val="24"/>
+          <w:szCs w:val="24"/>
+        </w:rPr>
+        <w:t>that we coul</w:t>
+      </w:r>
+      <w:r>
+        <w:rPr>
+          <w:rFonts w:ascii="Times New Roman" w:hAnsi="Times New Roman" w:cs="Times New Roman"/>
+          <w:sz w:val="24"/>
+          <w:szCs w:val="24"/>
+        </w:rPr>
+        <w:t>d accomplish more and meet higher expec</w:t>
+      </w:r>
+      <w:r>
+        <w:rPr>
+          <w:rFonts w:ascii="Times New Roman" w:hAnsi="Times New Roman" w:cs="Times New Roman"/>
+          <w:sz w:val="24"/>
+          <w:szCs w:val="24"/>
+        </w:rPr>
+        <w:t>tations during the actual coding/development process</w:t>
+      </w:r>
+      <w:r>
+        <w:rPr>
+          <w:rFonts w:ascii="Times New Roman" w:hAnsi="Times New Roman" w:cs="Times New Roman"/>
+          <w:sz w:val="24"/>
+          <w:szCs w:val="24"/>
+        </w:rPr>
+        <w:t xml:space="preserve">, so a quicker pace should hopefully be set for the future.  </w:t>
+      </w:r>
+      <w:r>
+        <w:rPr>
+          <w:rFonts w:ascii="Times New Roman" w:hAnsi="Times New Roman" w:cs="Times New Roman"/>
+          <w:sz w:val="24"/>
+          <w:szCs w:val="24"/>
+        </w:rPr>
+        <w:t xml:space="preserve">Also, due to our sparse code base, it’s still difficult to determine how long it will take us to complete user stories and how on-track we are to complete the project. This can be disconcerting, however we hope that by prioritizing user stories most important to the POC, we can get enough functionality implemented that we can make better estimates for future progress soon. We’ve prioritized user stories regarding the core features and features necessary to ensure safe operation of the hardware. </w:t>
+      </w:r>
+    </w:p>
+    <w:p>
+      <w:pPr>
+        <w:spacing w:line="480" w:lineRule="auto"/>
         <w:ind w:firstLine="720"/>
-        <w:rPr/>
-      </w:pPr>
-      <w:r>
-        <w:rPr>
-          <w:rFonts w:cs="Times New Roman" w:ascii="Times New Roman" w:hAnsi="Times New Roman"/>
-          <w:sz w:val="24"/>
-          <w:szCs w:val="24"/>
-        </w:rPr>
-        <w:t>The slow pace so far may be attributable to the steep learning curve for this project. None of the team members have prior experience with the rigorous level of documentation required by the client. Because of this, our pace should quicken as we move into the far more familiar realm of software implementation.</w:t>
-      </w:r>
-    </w:p>
-    <w:p>
-      <w:pPr>
-        <w:pStyle w:val="Normal"/>
-        <w:spacing w:lineRule="auto" w:line="480" w:before="0" w:after="160"/>
-        <w:ind w:firstLine="720"/>
-        <w:rPr/>
-      </w:pPr>
-      <w:r>
-        <w:rPr>
-          <w:rFonts w:cs="Times New Roman" w:ascii="Times New Roman" w:hAnsi="Times New Roman"/>
-          <w:sz w:val="24"/>
-          <w:szCs w:val="24"/>
-        </w:rPr>
-        <w:t xml:space="preserve">Additionally, another positive aspect to date has been open communication at all times. Never has the mentor been inaccessible, nor have any team members been unreachable. As a result, all expectations were met clearly and on time. </w:t>
+      </w:pPr>
+      <w:r>
+        <w:rPr>
+          <w:rFonts w:ascii="Times New Roman" w:hAnsi="Times New Roman" w:cs="Times New Roman"/>
+          <w:sz w:val="24"/>
+          <w:szCs w:val="24"/>
+        </w:rPr>
+        <w:lastRenderedPageBreak/>
+        <w:t xml:space="preserve">The slow pace so far may be attributable to the steep learning curve for this project. None of the team members have prior </w:t>
+      </w:r>
+      <w:r>
+        <w:rPr>
+          <w:rFonts w:ascii="Times New Roman" w:hAnsi="Times New Roman" w:cs="Times New Roman"/>
+          <w:sz w:val="24"/>
+          <w:szCs w:val="24"/>
+        </w:rPr>
+        <w:t>experi</w:t>
+      </w:r>
+      <w:r>
+        <w:rPr>
+          <w:rFonts w:ascii="Times New Roman" w:hAnsi="Times New Roman" w:cs="Times New Roman"/>
+          <w:sz w:val="24"/>
+          <w:szCs w:val="24"/>
+        </w:rPr>
+        <w:t xml:space="preserve">ence with rigorous technical documentation. However, we have more technical aptitude for the </w:t>
+      </w:r>
+      <w:r>
+        <w:rPr>
+          <w:rFonts w:ascii="Times New Roman" w:hAnsi="Times New Roman" w:cs="Times New Roman"/>
+          <w:sz w:val="24"/>
+          <w:szCs w:val="24"/>
+        </w:rPr>
+        <w:t>coding portion of the project than we previously thought. Some of us have familiarity with hardware communication using a raspberry pi and learning how to implement sockets in Python has not been as difficult as we anticipated. We also constructed a Working Agreement that specifies our division of labor for the future, version control procedures, QA procedures, and other things we’ve agreed on as a team to streamline future development further. Hopefully this will allow us to increase our pace and have more high priority user stories completed</w:t>
       </w:r>
       <w:bookmarkStart w:id="0" w:name="_GoBack"/>
       <w:bookmarkEnd w:id="0"/>
       <w:r>
         <w:rPr>
-          <w:rFonts w:cs="Times New Roman" w:ascii="Times New Roman" w:hAnsi="Times New Roman"/>
-          <w:sz w:val="24"/>
-          <w:szCs w:val="24"/>
-        </w:rPr>
-        <w:t xml:space="preserve"> </w:t>
-      </w:r>
-      <w:r>
-        <w:rPr>
-          <w:rFonts w:cs="Times New Roman" w:ascii="Times New Roman" w:hAnsi="Times New Roman"/>
-          <w:sz w:val="24"/>
-          <w:szCs w:val="24"/>
-        </w:rPr>
-        <w:t>Our regular weekly meetings have been invaluable in ensuring that all team members were on the right track</w:t>
-      </w:r>
+          <w:rFonts w:ascii="Times New Roman" w:hAnsi="Times New Roman" w:cs="Times New Roman"/>
+          <w:sz w:val="24"/>
+          <w:szCs w:val="24"/>
+        </w:rPr>
+        <w:t xml:space="preserve"> in the near future.</w:t>
+      </w:r>
+    </w:p>
+    <w:p>
+      <w:pPr>
+        <w:spacing w:line="480" w:lineRule="auto"/>
+        <w:ind w:firstLine="720"/>
+      </w:pPr>
     </w:p>
     <w:sectPr>
-      <w:type w:val="nextPage"/>
       <w:pgSz w:w="12240" w:h="15840"/>
-      <w:pgMar w:left="1440" w:right="1440" w:header="0" w:top="1440" w:footer="0" w:bottom="1440" w:gutter="0"/>
-      <w:pgNumType w:fmt="decimal"/>
-      <w:formProt w:val="false"/>
-      <w:textDirection w:val="lrTb"/>
-      <w:docGrid w:type="default" w:linePitch="360" w:charSpace="4294965247"/>
+      <w:pgMar w:top="1440" w:right="1440" w:bottom="1440" w:left="1440" w:header="0" w:footer="0" w:gutter="0"/>
+      <w:cols w:space="720"/>
+      <w:formProt w:val="0"/>
+      <w:docGrid w:linePitch="360" w:charSpace="-2049"/>
     </w:sectPr>
   </w:body>
 </w:document>
 </file>
 
 <file path=word/styles.xml><?xml version="1.0" encoding="utf-8"?>
-<w:styles xmlns:w="http://schemas.openxmlformats.org/wordprocessingml/2006/main" xmlns:w14="http://schemas.microsoft.com/office/word/2010/wordml" xmlns:mc="http://schemas.openxmlformats.org/markup-compatibility/2006" mc:Ignorable="w14">
+<w:styles xmlns:mc="http://schemas.openxmlformats.org/markup-compatibility/2006" xmlns:r="http://schemas.openxmlformats.org/officeDocument/2006/relationships" xmlns:w="http://schemas.openxmlformats.org/wordprocessingml/2006/main" xmlns:w14="http://schemas.microsoft.com/office/word/2010/wordml" xmlns:w15="http://schemas.microsoft.com/office/word/2012/wordml" mc:Ignorable="w14 w15">
   <w:docDefaults>
     <w:rPrDefault>
       <w:rPr>
-        <w:rFonts w:ascii="Calibri" w:hAnsi="Calibri" w:eastAsia="宋体" w:cs="" w:asciiTheme="minorHAnsi" w:cstheme="minorBidi" w:eastAsiaTheme="minorEastAsia" w:hAnsiTheme="minorHAnsi"/>
+        <w:rFonts w:asciiTheme="minorHAnsi" w:eastAsiaTheme="minorEastAsia" w:hAnsiTheme="minorHAnsi" w:cstheme="minorBidi"/>
         <w:sz w:val="22"/>
         <w:szCs w:val="22"/>
         <w:lang w:val="en-US" w:eastAsia="zh-CN" w:bidi="ar-SA"/>
       </w:rPr>
     </w:rPrDefault>
-    <w:pPrDefault>
-      <w:pPr/>
-    </w:pPrDefault>
+    <w:pPrDefault/>
   </w:docDefaults>
-  <w:latentStyles w:defLockedState="0" w:defUIPriority="99" w:defSemiHidden="0" w:defUnhideWhenUsed="0" w:defQFormat="0" w:count="375">
+  <w:latentStyles w:defLockedState="0" w:defUIPriority="99" w:defSemiHidden="0" w:defUnhideWhenUsed="0" w:defQFormat="0" w:count="371">
     <w:lsdException w:name="Normal" w:uiPriority="0" w:qFormat="1"/>
     <w:lsdException w:name="heading 1" w:uiPriority="9" w:qFormat="1"/>
-    <w:lsdException w:name="heading 2" w:uiPriority="9" w:semiHidden="1" w:unhideWhenUsed="1" w:qFormat="1"/>
-    <w:lsdException w:name="heading 3" w:uiPriority="9" w:semiHidden="1" w:unhideWhenUsed="1" w:qFormat="1"/>
-    <w:lsdException w:name="heading 4" w:uiPriority="9" w:semiHidden="1" w:unhideWhenUsed="1" w:qFormat="1"/>
-    <w:lsdException w:name="heading 5" w:uiPriority="9" w:semiHidden="1" w:unhideWhenUsed="1" w:qFormat="1"/>
-    <w:lsdException w:name="heading 6" w:uiPriority="9" w:semiHidden="1" w:unhideWhenUsed="1" w:qFormat="1"/>
-    <w:lsdException w:name="heading 7" w:uiPriority="9" w:semiHidden="1" w:unhideWhenUsed="1" w:qFormat="1"/>
-    <w:lsdException w:name="heading 8" w:uiPriority="9" w:semiHidden="1" w:unhideWhenUsed="1" w:qFormat="1"/>
-    <w:lsdException w:name="heading 9" w:uiPriority="9" w:semiHidden="1" w:unhideWhenUsed="1" w:qFormat="1"/>
+    <w:lsdException w:name="heading 2" w:semiHidden="1" w:uiPriority="9" w:unhideWhenUsed="1" w:qFormat="1"/>
+    <w:lsdException w:name="heading 3" w:semiHidden="1" w:uiPriority="9" w:unhideWhenUsed="1" w:qFormat="1"/>
+    <w:lsdException w:name="heading 4" w:semiHidden="1" w:uiPriority="9" w:unhideWhenUsed="1" w:qFormat="1"/>
+    <w:lsdException w:name="heading 5" w:semiHidden="1" w:uiPriority="9" w:unhideWhenUsed="1" w:qFormat="1"/>
+    <w:lsdException w:name="heading 6" w:semiHidden="1" w:uiPriority="9" w:unhideWhenUsed="1" w:qFormat="1"/>
+    <w:lsdException w:name="heading 7" w:semiHidden="1" w:uiPriority="9" w:unhideWhenUsed="1" w:qFormat="1"/>
+    <w:lsdException w:name="heading 8" w:semiHidden="1" w:uiPriority="9" w:unhideWhenUsed="1" w:qFormat="1"/>
+    <w:lsdException w:name="heading 9" w:semiHidden="1" w:uiPriority="9" w:unhideWhenUsed="1" w:qFormat="1"/>
     <w:lsdException w:name="index 1" w:semiHidden="1" w:unhideWhenUsed="1"/>
     <w:lsdException w:name="index 2" w:semiHidden="1" w:unhideWhenUsed="1"/>
     <w:lsdException w:name="index 3" w:semiHidden="1" w:unhideWhenUsed="1"/>
@@ -668,22 +993,22 @@
     <w:lsdException w:name="index 7" w:semiHidden="1" w:unhideWhenUsed="1"/>
     <w:lsdException w:name="index 8" w:semiHidden="1" w:unhideWhenUsed="1"/>
     <w:lsdException w:name="index 9" w:semiHidden="1" w:unhideWhenUsed="1"/>
-    <w:lsdException w:name="toc 1" w:uiPriority="39" w:semiHidden="1" w:unhideWhenUsed="1"/>
-    <w:lsdException w:name="toc 2" w:uiPriority="39" w:semiHidden="1" w:unhideWhenUsed="1"/>
-    <w:lsdException w:name="toc 3" w:uiPriority="39" w:semiHidden="1" w:unhideWhenUsed="1"/>
-    <w:lsdException w:name="toc 4" w:uiPriority="39" w:semiHidden="1" w:unhideWhenUsed="1"/>
-    <w:lsdException w:name="toc 5" w:uiPriority="39" w:semiHidden="1" w:unhideWhenUsed="1"/>
-    <w:lsdException w:name="toc 6" w:uiPriority="39" w:semiHidden="1" w:unhideWhenUsed="1"/>
-    <w:lsdException w:name="toc 7" w:uiPriority="39" w:semiHidden="1" w:unhideWhenUsed="1"/>
-    <w:lsdException w:name="toc 8" w:uiPriority="39" w:semiHidden="1" w:unhideWhenUsed="1"/>
-    <w:lsdException w:name="toc 9" w:uiPriority="39" w:semiHidden="1" w:unhideWhenUsed="1"/>
+    <w:lsdException w:name="toc 1" w:semiHidden="1" w:uiPriority="39" w:unhideWhenUsed="1"/>
+    <w:lsdException w:name="toc 2" w:semiHidden="1" w:uiPriority="39" w:unhideWhenUsed="1"/>
+    <w:lsdException w:name="toc 3" w:semiHidden="1" w:uiPriority="39" w:unhideWhenUsed="1"/>
+    <w:lsdException w:name="toc 4" w:semiHidden="1" w:uiPriority="39" w:unhideWhenUsed="1"/>
+    <w:lsdException w:name="toc 5" w:semiHidden="1" w:uiPriority="39" w:unhideWhenUsed="1"/>
+    <w:lsdException w:name="toc 6" w:semiHidden="1" w:uiPriority="39" w:unhideWhenUsed="1"/>
+    <w:lsdException w:name="toc 7" w:semiHidden="1" w:uiPriority="39" w:unhideWhenUsed="1"/>
+    <w:lsdException w:name="toc 8" w:semiHidden="1" w:uiPriority="39" w:unhideWhenUsed="1"/>
+    <w:lsdException w:name="toc 9" w:semiHidden="1" w:uiPriority="39" w:unhideWhenUsed="1"/>
     <w:lsdException w:name="Normal Indent" w:semiHidden="1" w:unhideWhenUsed="1"/>
     <w:lsdException w:name="footnote text" w:semiHidden="1" w:unhideWhenUsed="1"/>
     <w:lsdException w:name="annotation text" w:semiHidden="1" w:unhideWhenUsed="1"/>
     <w:lsdException w:name="header" w:semiHidden="1" w:unhideWhenUsed="1"/>
     <w:lsdException w:name="footer" w:semiHidden="1" w:unhideWhenUsed="1"/>
     <w:lsdException w:name="index heading" w:semiHidden="1" w:unhideWhenUsed="1"/>
-    <w:lsdException w:name="caption" w:uiPriority="35" w:semiHidden="1" w:unhideWhenUsed="1" w:qFormat="1"/>
+    <w:lsdException w:name="caption" w:semiHidden="1" w:uiPriority="35" w:unhideWhenUsed="1" w:qFormat="1"/>
     <w:lsdException w:name="table of figures" w:semiHidden="1" w:unhideWhenUsed="1"/>
     <w:lsdException w:name="envelope address" w:semiHidden="1" w:unhideWhenUsed="1"/>
     <w:lsdException w:name="envelope return" w:semiHidden="1" w:unhideWhenUsed="1"/>
@@ -714,7 +1039,7 @@
     <w:lsdException w:name="Title" w:uiPriority="10" w:qFormat="1"/>
     <w:lsdException w:name="Closing" w:semiHidden="1" w:unhideWhenUsed="1"/>
     <w:lsdException w:name="Signature" w:semiHidden="1" w:unhideWhenUsed="1"/>
-    <w:lsdException w:name="Default Paragraph Font" w:uiPriority="1" w:semiHidden="1" w:unhideWhenUsed="1"/>
+    <w:lsdException w:name="Default Paragraph Font" w:semiHidden="1" w:uiPriority="1" w:unhideWhenUsed="1"/>
     <w:lsdException w:name="Body Text" w:semiHidden="1" w:unhideWhenUsed="1"/>
     <w:lsdException w:name="Body Text Indent" w:semiHidden="1" w:unhideWhenUsed="1"/>
     <w:lsdException w:name="List Continue" w:semiHidden="1" w:unhideWhenUsed="1"/>
@@ -754,6 +1079,7 @@
     <w:lsdException w:name="HTML Sample" w:semiHidden="1" w:unhideWhenUsed="1"/>
     <w:lsdException w:name="HTML Typewriter" w:semiHidden="1" w:unhideWhenUsed="1"/>
     <w:lsdException w:name="HTML Variable" w:semiHidden="1" w:unhideWhenUsed="1"/>
+    <w:lsdException w:name="Normal Table" w:semiHidden="1" w:unhideWhenUsed="1"/>
     <w:lsdException w:name="annotation subject" w:semiHidden="1" w:unhideWhenUsed="1"/>
     <w:lsdException w:name="No List" w:semiHidden="1" w:unhideWhenUsed="1"/>
     <w:lsdException w:name="Outline List 1" w:semiHidden="1" w:unhideWhenUsed="1"/>
@@ -797,8 +1123,10 @@
     <w:lsdException w:name="Table Elegant" w:semiHidden="1" w:unhideWhenUsed="1"/>
     <w:lsdException w:name="Table Professional" w:semiHidden="1" w:unhideWhenUsed="1"/>
     <w:lsdException w:name="Table Subtle 1" w:semiHidden="1" w:unhideWhenUsed="1"/>
+    <w:lsdException w:name="Table Subtle 2" w:semiHidden="1" w:unhideWhenUsed="1"/>
     <w:lsdException w:name="Table Web 1" w:semiHidden="1" w:unhideWhenUsed="1"/>
     <w:lsdException w:name="Table Web 2" w:semiHidden="1" w:unhideWhenUsed="1"/>
+    <w:lsdException w:name="Table Web 3" w:semiHidden="1" w:unhideWhenUsed="1"/>
     <w:lsdException w:name="Balloon Text" w:semiHidden="1" w:unhideWhenUsed="1"/>
     <w:lsdException w:name="Table Grid" w:uiPriority="39"/>
     <w:lsdException w:name="Table Theme" w:semiHidden="1" w:unhideWhenUsed="1"/>
@@ -911,8 +1239,8 @@
     <w:lsdException w:name="Subtle Reference" w:uiPriority="31" w:qFormat="1"/>
     <w:lsdException w:name="Intense Reference" w:uiPriority="32" w:qFormat="1"/>
     <w:lsdException w:name="Book Title" w:uiPriority="33" w:qFormat="1"/>
-    <w:lsdException w:name="Bibliography" w:uiPriority="37" w:semiHidden="1" w:unhideWhenUsed="1"/>
-    <w:lsdException w:name="TOC Heading" w:uiPriority="39" w:semiHidden="1" w:unhideWhenUsed="1" w:qFormat="1"/>
+    <w:lsdException w:name="Bibliography" w:semiHidden="1" w:uiPriority="37" w:unhideWhenUsed="1"/>
+    <w:lsdException w:name="TOC Heading" w:semiHidden="1" w:uiPriority="39" w:unhideWhenUsed="1" w:qFormat="1"/>
     <w:lsdException w:name="Plain Table 1" w:uiPriority="41"/>
     <w:lsdException w:name="Plain Table 2" w:uiPriority="42"/>
     <w:lsdException w:name="Plain Table 3" w:uiPriority="43"/>
@@ -1017,108 +1345,20 @@
     <w:lsdException w:name="List Table 5 Dark Accent 6" w:uiPriority="50"/>
     <w:lsdException w:name="List Table 6 Colorful Accent 6" w:uiPriority="51"/>
     <w:lsdException w:name="List Table 7 Colorful Accent 6" w:uiPriority="52"/>
-    <w:lsdException w:name="Mention" w:semiHidden="1" w:unhideWhenUsed="1"/>
-    <w:lsdException w:name="Smart Hyperlink" w:semiHidden="1" w:unhideWhenUsed="1"/>
-    <w:lsdException w:name="Hashtag" w:semiHidden="1" w:unhideWhenUsed="1"/>
-    <w:lsdException w:name="Unresolved Mention" w:semiHidden="1" w:unhideWhenUsed="1"/>
   </w:latentStyles>
-  <w:style w:type="paragraph" w:styleId="Normal" w:default="1">
+  <w:style w:type="paragraph" w:default="1" w:styleId="Normal">
     <w:name w:val="Normal"/>
     <w:qFormat/>
-    <w:rsid w:val="00b06c83"/>
+    <w:rsid w:val="00B06C83"/>
     <w:pPr>
-      <w:widowControl/>
-      <w:bidi w:val="0"/>
-      <w:spacing w:lineRule="auto" w:line="259" w:before="0" w:after="160"/>
-      <w:jc w:val="left"/>
+      <w:spacing w:after="160" w:line="259" w:lineRule="auto"/>
     </w:pPr>
-    <w:rPr>
-      <w:rFonts w:ascii="Calibri" w:hAnsi="Calibri" w:eastAsia="宋体" w:cs="" w:asciiTheme="minorHAnsi" w:cstheme="minorBidi" w:eastAsiaTheme="minorEastAsia" w:hAnsiTheme="minorHAnsi"/>
-      <w:color w:val="auto"/>
-      <w:sz w:val="22"/>
-      <w:szCs w:val="22"/>
-      <w:lang w:val="en-US" w:eastAsia="zh-CN" w:bidi="ar-SA"/>
-    </w:rPr>
   </w:style>
-  <w:style w:type="character" w:styleId="DefaultParagraphFont" w:default="1">
+  <w:style w:type="character" w:default="1" w:styleId="DefaultParagraphFont">
     <w:name w:val="Default Paragraph Font"/>
     <w:uiPriority w:val="1"/>
     <w:semiHidden/>
     <w:unhideWhenUsed/>
-    <w:qFormat/>
-    <w:rPr/>
-  </w:style>
-  <w:style w:type="paragraph" w:styleId="Heading">
-    <w:name w:val="Heading"/>
-    <w:basedOn w:val="Normal"/>
-    <w:next w:val="TextBody"/>
-    <w:qFormat/>
-    <w:pPr>
-      <w:keepNext/>
-      <w:spacing w:before="240" w:after="120"/>
-    </w:pPr>
-    <w:rPr>
-      <w:rFonts w:ascii="Liberation Sans" w:hAnsi="Liberation Sans" w:eastAsia="Microsoft YaHei" w:cs="Lucida Sans"/>
-      <w:sz w:val="28"/>
-      <w:szCs w:val="28"/>
-    </w:rPr>
-  </w:style>
-  <w:style w:type="paragraph" w:styleId="TextBody">
-    <w:name w:val="Body Text"/>
-    <w:basedOn w:val="Normal"/>
-    <w:pPr>
-      <w:spacing w:lineRule="auto" w:line="288" w:before="0" w:after="140"/>
-    </w:pPr>
-    <w:rPr/>
-  </w:style>
-  <w:style w:type="paragraph" w:styleId="List">
-    <w:name w:val="List"/>
-    <w:basedOn w:val="TextBody"/>
-    <w:pPr/>
-    <w:rPr>
-      <w:rFonts w:cs="Lucida Sans"/>
-    </w:rPr>
-  </w:style>
-  <w:style w:type="paragraph" w:styleId="Caption">
-    <w:name w:val="Caption"/>
-    <w:basedOn w:val="Normal"/>
-    <w:qFormat/>
-    <w:pPr>
-      <w:suppressLineNumbers/>
-      <w:spacing w:before="120" w:after="120"/>
-    </w:pPr>
-    <w:rPr>
-      <w:rFonts w:cs="Lucida Sans"/>
-      <w:i/>
-      <w:iCs/>
-      <w:sz w:val="24"/>
-      <w:szCs w:val="24"/>
-    </w:rPr>
-  </w:style>
-  <w:style w:type="paragraph" w:styleId="Index">
-    <w:name w:val="Index"/>
-    <w:basedOn w:val="Normal"/>
-    <w:qFormat/>
-    <w:pPr>
-      <w:suppressLineNumbers/>
-    </w:pPr>
-    <w:rPr>
-      <w:rFonts w:cs="Lucida Sans"/>
-    </w:rPr>
-  </w:style>
-  <w:style w:type="paragraph" w:styleId="Figure">
-    <w:name w:val="Figure"/>
-    <w:basedOn w:val="Caption"/>
-    <w:qFormat/>
-    <w:pPr/>
-    <w:rPr/>
-  </w:style>
-  <w:style w:type="numbering" w:styleId="NoList" w:default="1">
-    <w:name w:val="No List"/>
-    <w:uiPriority w:val="99"/>
-    <w:semiHidden/>
-    <w:unhideWhenUsed/>
-    <w:qFormat/>
   </w:style>
   <w:style w:type="table" w:default="1" w:styleId="TableNormal">
     <w:name w:val="Normal Table"/>
@@ -1134,6 +1374,73 @@
         <w:right w:w="108" w:type="dxa"/>
       </w:tblCellMar>
     </w:tblPr>
+  </w:style>
+  <w:style w:type="numbering" w:default="1" w:styleId="NoList">
+    <w:name w:val="No List"/>
+    <w:uiPriority w:val="99"/>
+    <w:semiHidden/>
+    <w:unhideWhenUsed/>
+  </w:style>
+  <w:style w:type="paragraph" w:customStyle="1" w:styleId="Heading">
+    <w:name w:val="Heading"/>
+    <w:basedOn w:val="Normal"/>
+    <w:next w:val="BodyText"/>
+    <w:qFormat/>
+    <w:pPr>
+      <w:keepNext/>
+      <w:spacing w:before="240" w:after="120"/>
+    </w:pPr>
+    <w:rPr>
+      <w:rFonts w:ascii="Liberation Sans" w:eastAsia="Microsoft YaHei" w:hAnsi="Liberation Sans" w:cs="Lucida Sans"/>
+      <w:sz w:val="28"/>
+      <w:szCs w:val="28"/>
+    </w:rPr>
+  </w:style>
+  <w:style w:type="paragraph" w:styleId="BodyText">
+    <w:name w:val="Body Text"/>
+    <w:basedOn w:val="Normal"/>
+    <w:pPr>
+      <w:spacing w:after="140" w:line="288" w:lineRule="auto"/>
+    </w:pPr>
+  </w:style>
+  <w:style w:type="paragraph" w:styleId="List">
+    <w:name w:val="List"/>
+    <w:basedOn w:val="BodyText"/>
+    <w:rPr>
+      <w:rFonts w:cs="Lucida Sans"/>
+    </w:rPr>
+  </w:style>
+  <w:style w:type="paragraph" w:styleId="Caption">
+    <w:name w:val="caption"/>
+    <w:basedOn w:val="Normal"/>
+    <w:qFormat/>
+    <w:pPr>
+      <w:suppressLineNumbers/>
+      <w:spacing w:before="120" w:after="120"/>
+    </w:pPr>
+    <w:rPr>
+      <w:rFonts w:cs="Lucida Sans"/>
+      <w:i/>
+      <w:iCs/>
+      <w:sz w:val="24"/>
+      <w:szCs w:val="24"/>
+    </w:rPr>
+  </w:style>
+  <w:style w:type="paragraph" w:customStyle="1" w:styleId="Index">
+    <w:name w:val="Index"/>
+    <w:basedOn w:val="Normal"/>
+    <w:qFormat/>
+    <w:pPr>
+      <w:suppressLineNumbers/>
+    </w:pPr>
+    <w:rPr>
+      <w:rFonts w:cs="Lucida Sans"/>
+    </w:rPr>
+  </w:style>
+  <w:style w:type="paragraph" w:customStyle="1" w:styleId="Figure">
+    <w:name w:val="Figure"/>
+    <w:basedOn w:val="Caption"/>
+    <w:qFormat/>
   </w:style>
 </w:styles>
 </file>

</xml_diff>